<commit_message>
downloads file from test server provided on first arg
</commit_message>
<xml_diff>
--- a/notes_test_scenarios.docx
+++ b/notes_test_scenarios.docx
@@ -2230,14 +2230,12 @@
         <w:tab/>
         <w:t xml:space="preserve">$7,461.75 \n1.1 </w:t>
       </w:r>
-      <w:bookmarkStart w:id="0" w:name="_GoBack"/>
       <w:r>
         <w:rPr>
           <w:rFonts w:ascii="Courier New" w:hAnsi="Courier New"/>
         </w:rPr>
         <w:t>YY-X1111</w:t>
       </w:r>
-      <w:bookmarkEnd w:id="0"/>
       <w:r>
         <w:rPr>
           <w:rFonts w:ascii="Courier New" w:hAnsi="Courier New"/>
@@ -3887,6 +3885,225 @@
         <w:t xml:space="preserve"> this should raise an error as components is empty.</w:t>
       </w:r>
     </w:p>
+    <w:p/>
+    <w:p>
+      <w:pPr>
+        <w:pStyle w:val="Heading1"/>
+      </w:pPr>
+      <w:r>
+        <w:t>Test Data</w:t>
+      </w:r>
+    </w:p>
+    <w:p>
+      <w:r>
+        <w:t xml:space="preserve">Test </w:t>
+      </w:r>
+      <w:proofErr w:type="spellStart"/>
+      <w:r>
+        <w:t>sharepoint</w:t>
+      </w:r>
+      <w:proofErr w:type="spellEnd"/>
+      <w:r>
+        <w:t xml:space="preserve"> server</w:t>
+      </w:r>
+    </w:p>
+    <w:p>
+      <w:hyperlink r:id="rId8" w:history="1">
+        <w:r>
+          <w:rPr>
+            <w:rStyle w:val="Hyperlink"/>
+          </w:rPr>
+          <w:t>https://sntestportal.portalfront.com</w:t>
+        </w:r>
+      </w:hyperlink>
+    </w:p>
+    <w:p>
+      <w:proofErr w:type="gramStart"/>
+      <w:r>
+        <w:t>username</w:t>
+      </w:r>
+      <w:proofErr w:type="gramEnd"/>
+      <w:r>
+        <w:t xml:space="preserve">: </w:t>
+      </w:r>
+      <w:hyperlink r:id="rId9" w:history="1">
+        <w:r>
+          <w:rPr>
+            <w:rStyle w:val="Hyperlink"/>
+          </w:rPr>
+          <w:t>bforrest@kpmg.com.au</w:t>
+        </w:r>
+      </w:hyperlink>
+    </w:p>
+    <w:p>
+      <w:proofErr w:type="gramStart"/>
+      <w:r>
+        <w:t>password</w:t>
+      </w:r>
+      <w:proofErr w:type="gramEnd"/>
+      <w:r>
+        <w:t>: mypassw0rd+</w:t>
+      </w:r>
+    </w:p>
+    <w:p>
+      <w:r>
+        <w:t xml:space="preserve">All documents in </w:t>
+      </w:r>
+      <w:hyperlink r:id="rId10" w:history="1">
+        <w:r>
+          <w:rPr>
+            <w:rStyle w:val="Hyperlink"/>
+            <w:rFonts w:ascii="Consolas" w:eastAsiaTheme="minorEastAsia" w:hAnsi="Consolas" w:cs="Consolas"/>
+            <w:sz w:val="19"/>
+            <w:szCs w:val="19"/>
+            <w:highlight w:val="white"/>
+            <w:lang w:val="en-US" w:eastAsia="ja-JP"/>
+          </w:rPr>
+          <w:t>https://sntestportal.portalfront.com/Shared%20Documents</w:t>
+        </w:r>
+      </w:hyperlink>
+      <w:r>
+        <w:rPr>
+          <w:rFonts w:ascii="Consolas" w:eastAsiaTheme="minorEastAsia" w:hAnsi="Consolas" w:cs="Consolas"/>
+          <w:color w:val="A31515"/>
+          <w:sz w:val="19"/>
+          <w:szCs w:val="19"/>
+          <w:lang w:val="en-US" w:eastAsia="ja-JP"/>
+        </w:rPr>
+        <w:t xml:space="preserve"> </w:t>
+      </w:r>
+    </w:p>
+    <w:p>
+      <w:pPr>
+        <w:pStyle w:val="Heading2"/>
+      </w:pPr>
+      <w:bookmarkStart w:id="0" w:name="_GoBack"/>
+      <w:r>
+        <w:t>Documents</w:t>
+      </w:r>
+    </w:p>
+    <w:tbl>
+      <w:tblPr>
+        <w:tblStyle w:val="TableGrid"/>
+        <w:tblW w:w="0" w:type="auto"/>
+        <w:tblLayout w:type="fixed"/>
+        <w:tblLook w:val="04A0" w:firstRow="1" w:lastRow="0" w:firstColumn="1" w:lastColumn="0" w:noHBand="0" w:noVBand="1"/>
+      </w:tblPr>
+      <w:tblGrid>
+        <w:gridCol w:w="2943"/>
+        <w:gridCol w:w="3261"/>
+        <w:gridCol w:w="3032"/>
+      </w:tblGrid>
+      <w:tr>
+        <w:tc>
+          <w:tcPr>
+            <w:tcW w:w="2943" w:type="dxa"/>
+          </w:tcPr>
+          <w:bookmarkEnd w:id="0"/>
+          <w:p>
+            <w:r>
+              <w:t>Filename</w:t>
+            </w:r>
+          </w:p>
+        </w:tc>
+        <w:tc>
+          <w:tcPr>
+            <w:tcW w:w="3261" w:type="dxa"/>
+          </w:tcPr>
+          <w:p>
+            <w:r>
+              <w:t>BOM</w:t>
+            </w:r>
+          </w:p>
+        </w:tc>
+        <w:tc>
+          <w:tcPr>
+            <w:tcW w:w="3032" w:type="dxa"/>
+          </w:tcPr>
+          <w:p>
+            <w:r>
+              <w:t>Quote Detail</w:t>
+            </w:r>
+          </w:p>
+        </w:tc>
+      </w:tr>
+      <w:tr>
+        <w:tc>
+          <w:tcPr>
+            <w:tcW w:w="2943" w:type="dxa"/>
+          </w:tcPr>
+          <w:p>
+            <w:r>
+              <w:t>TestDoc_SimpleBOM_SimpleQuote_singleAsset_withtable</w:t>
+            </w:r>
+            <w:r>
+              <w:t>.doc</w:t>
+            </w:r>
+            <w:r>
+              <w:t>x</w:t>
+            </w:r>
+          </w:p>
+        </w:tc>
+        <w:tc>
+          <w:tcPr>
+            <w:tcW w:w="3261" w:type="dxa"/>
+          </w:tcPr>
+          <w:p>
+            <w:r>
+              <w:t>In “</w:t>
+            </w:r>
+            <w:r>
+              <w:t>Appendix 1:  Bill of Materials</w:t>
+            </w:r>
+            <w:r>
+              <w:t>”</w:t>
+            </w:r>
+          </w:p>
+          <w:p>
+            <w:r>
+              <w:t>WS-C4506E</w:t>
+            </w:r>
+          </w:p>
+        </w:tc>
+        <w:tc>
+          <w:tcPr>
+            <w:tcW w:w="3032" w:type="dxa"/>
+          </w:tcPr>
+          <w:p>
+            <w:r>
+              <w:t>In “1. Quote Costs”</w:t>
+            </w:r>
+          </w:p>
+          <w:p>
+            <w:r>
+              <w:t>Firewall - Infrastructure - New - Complex (WS-C4506E)</w:t>
+            </w:r>
+          </w:p>
+          <w:p>
+            <w:r>
+              <w:t>Firewall - Support - Complex</w:t>
+            </w:r>
+          </w:p>
+          <w:p>
+            <w:r>
+              <w:t>Firewall - Maintenance - Complex - Gold</w:t>
+            </w:r>
+          </w:p>
+          <w:p>
+            <w:r>
+              <w:t>Firewall - Infrastructure - New - Complex (ASA5585)</w:t>
+            </w:r>
+          </w:p>
+          <w:p>
+            <w:r>
+              <w:t>Firewall - Support - Complex</w:t>
+            </w:r>
+          </w:p>
+          <w:p/>
+        </w:tc>
+      </w:tr>
+    </w:tbl>
+    <w:p/>
     <w:sectPr>
       <w:pgSz w:w="11900" w:h="16840"/>
       <w:pgMar w:top="1440" w:right="1440" w:bottom="1440" w:left="1440" w:header="720" w:footer="431" w:gutter="0"/>
@@ -6321,6 +6538,17 @@
       <w:contextualSpacing/>
     </w:pPr>
   </w:style>
+  <w:style w:type="character" w:styleId="Hyperlink">
+    <w:name w:val="Hyperlink"/>
+    <w:basedOn w:val="DefaultParagraphFont"/>
+    <w:uiPriority w:val="99"/>
+    <w:unhideWhenUsed/>
+    <w:rsid w:val="00424EF5"/>
+    <w:rPr>
+      <w:color w:val="0000FF" w:themeColor="hyperlink"/>
+      <w:u w:val="single"/>
+    </w:rPr>
+  </w:style>
 </w:styles>
 </file>
 
@@ -6909,6 +7137,17 @@
       <w:contextualSpacing/>
     </w:pPr>
   </w:style>
+  <w:style w:type="character" w:styleId="Hyperlink">
+    <w:name w:val="Hyperlink"/>
+    <w:basedOn w:val="DefaultParagraphFont"/>
+    <w:uiPriority w:val="99"/>
+    <w:unhideWhenUsed/>
+    <w:rsid w:val="00424EF5"/>
+    <w:rPr>
+      <w:color w:val="0000FF" w:themeColor="hyperlink"/>
+      <w:u w:val="single"/>
+    </w:rPr>
+  </w:style>
 </w:styles>
 </file>
 

</xml_diff>

<commit_message>
separate console app to test converting doc to html
</commit_message>
<xml_diff>
--- a/notes_test_scenarios.docx
+++ b/notes_test_scenarios.docx
@@ -44,18 +44,570 @@
         </w:numPr>
       </w:pPr>
       <w:r>
-        <w:t xml:space="preserve">Expanded .NET get_data.exe that actually downloads file from test </w:t>
-      </w:r>
-      <w:proofErr w:type="spellStart"/>
-      <w:r>
-        <w:t>sharepoint</w:t>
-      </w:r>
-      <w:proofErr w:type="spellEnd"/>
-      <w:r>
-        <w:t xml:space="preserve"> server</w:t>
+        <w:t>Expanded .NET get_data.exe that actually downloads file from test sharepoint server</w:t>
+      </w:r>
+    </w:p>
+    <w:p>
+      <w:pPr>
+        <w:pStyle w:val="Heading2"/>
+      </w:pPr>
+      <w:r>
+        <w:t>Overview</w:t>
+      </w:r>
+    </w:p>
+    <w:p>
+      <w:pPr>
+        <w:rPr>
+          <w:i/>
+        </w:rPr>
+      </w:pPr>
+      <w:r>
+        <w:rPr>
+          <w:i/>
+        </w:rPr>
+        <w:t>Manual process is currently</w:t>
+      </w:r>
+    </w:p>
+    <w:p>
+      <w:pPr>
+        <w:pStyle w:val="ListParagraph"/>
+        <w:numPr>
+          <w:ilvl w:val="0"/>
+          <w:numId w:val="46"/>
+        </w:numPr>
+      </w:pPr>
+      <w:r>
+        <w:t>Open file with name “SOW Filename” (SOW = Statement of Work) .docx file from a Sharepoint Site</w:t>
+      </w:r>
+    </w:p>
+    <w:p>
+      <w:pPr>
+        <w:pStyle w:val="ListParagraph"/>
+        <w:numPr>
+          <w:ilvl w:val="0"/>
+          <w:numId w:val="46"/>
+        </w:numPr>
+      </w:pPr>
+      <w:r>
+        <w:t xml:space="preserve">Find Asset ids from Bill of Materials in SOW File : asset ids are in brackets e.g. (WS-C456OE). </w:t>
+      </w:r>
+      <w:r>
+        <w:t>See example figure</w:t>
+      </w:r>
+    </w:p>
+    <w:p>
+      <w:pPr>
+        <w:pStyle w:val="ListParagraph"/>
+        <w:numPr>
+          <w:ilvl w:val="0"/>
+          <w:numId w:val="46"/>
+        </w:numPr>
+      </w:pPr>
+      <w:r>
+        <w:t>Below. Asset IDS are always 1.0, or 2.0 in the Bill of Materials Table.</w:t>
+      </w:r>
+    </w:p>
+    <w:p>
+      <w:pPr>
+        <w:jc w:val="center"/>
+      </w:pPr>
+      <w:r>
+        <w:drawing>
+          <wp:inline distT="0" distB="0" distL="0" distR="0" wp14:anchorId="160A8B80" wp14:editId="555DC430">
+            <wp:extent cx="5027930" cy="3051175"/>
+            <wp:effectExtent l="0" t="0" r="1270" b="0"/>
+            <wp:docPr id="2" name="Picture 2"/>
+            <wp:cNvGraphicFramePr>
+              <a:graphicFrameLocks xmlns:a="http://schemas.openxmlformats.org/drawingml/2006/main" noChangeAspect="1"/>
+            </wp:cNvGraphicFramePr>
+            <a:graphic xmlns:a="http://schemas.openxmlformats.org/drawingml/2006/main">
+              <a:graphicData uri="http://schemas.openxmlformats.org/drawingml/2006/picture">
+                <pic:pic xmlns:pic="http://schemas.openxmlformats.org/drawingml/2006/picture">
+                  <pic:nvPicPr>
+                    <pic:cNvPr id="0" name="Picture 2"/>
+                    <pic:cNvPicPr>
+                      <a:picLocks noChangeAspect="1" noChangeArrowheads="1"/>
+                    </pic:cNvPicPr>
+                  </pic:nvPicPr>
+                  <pic:blipFill>
+                    <a:blip r:embed="rId8">
+                      <a:extLst>
+                        <a:ext uri="{28A0092B-C50C-407E-A947-70E740481C1C}">
+                          <a14:useLocalDpi xmlns:a14="http://schemas.microsoft.com/office/drawing/2010/main" val="0"/>
+                        </a:ext>
+                      </a:extLst>
+                    </a:blip>
+                    <a:srcRect/>
+                    <a:stretch>
+                      <a:fillRect/>
+                    </a:stretch>
+                  </pic:blipFill>
+                  <pic:spPr bwMode="auto">
+                    <a:xfrm>
+                      <a:off x="0" y="0"/>
+                      <a:ext cx="5027930" cy="3051175"/>
+                    </a:xfrm>
+                    <a:prstGeom prst="rect">
+                      <a:avLst/>
+                    </a:prstGeom>
+                    <a:noFill/>
+                    <a:ln>
+                      <a:noFill/>
+                    </a:ln>
+                  </pic:spPr>
+                </pic:pic>
+              </a:graphicData>
+            </a:graphic>
+          </wp:inline>
+        </w:drawing>
+      </w:r>
+    </w:p>
+    <w:p>
+      <w:pPr>
+        <w:pStyle w:val="ListParagraph"/>
+        <w:numPr>
+          <w:ilvl w:val="0"/>
+          <w:numId w:val="46"/>
+        </w:numPr>
+      </w:pPr>
+      <w:r>
+        <w:t>Once one or more Asset IDs have been found, we need to retrieve “all components for the asset”.</w:t>
+      </w:r>
+    </w:p>
+    <w:p>
+      <w:pPr>
+        <w:pStyle w:val="ListParagraph"/>
+        <w:numPr>
+          <w:ilvl w:val="0"/>
+          <w:numId w:val="46"/>
+        </w:numPr>
+      </w:pPr>
+      <w:r>
+        <w:t>Components are listed in a separate section of the document “Quote Costs”</w:t>
+      </w:r>
+    </w:p>
+    <w:p>
+      <w:pPr>
+        <w:jc w:val="center"/>
+      </w:pPr>
+      <w:r>
+        <w:rPr>
+          <w:noProof/>
+          <w:lang w:val="en-US"/>
+        </w:rPr>
+        <w:drawing>
+          <wp:inline distT="0" distB="0" distL="0" distR="0" wp14:anchorId="312C1277" wp14:editId="66014CE3">
+            <wp:extent cx="4800600" cy="2911950"/>
+            <wp:effectExtent l="0" t="0" r="0" b="9525"/>
+            <wp:docPr id="1" name="Picture 1"/>
+            <wp:cNvGraphicFramePr>
+              <a:graphicFrameLocks xmlns:a="http://schemas.openxmlformats.org/drawingml/2006/main" noChangeAspect="1"/>
+            </wp:cNvGraphicFramePr>
+            <a:graphic xmlns:a="http://schemas.openxmlformats.org/drawingml/2006/main">
+              <a:graphicData uri="http://schemas.openxmlformats.org/drawingml/2006/picture">
+                <pic:pic xmlns:pic="http://schemas.openxmlformats.org/drawingml/2006/picture">
+                  <pic:nvPicPr>
+                    <pic:cNvPr id="0" name="Picture 1"/>
+                    <pic:cNvPicPr>
+                      <a:picLocks noChangeAspect="1" noChangeArrowheads="1"/>
+                    </pic:cNvPicPr>
+                  </pic:nvPicPr>
+                  <pic:blipFill>
+                    <a:blip r:embed="rId9">
+                      <a:extLst>
+                        <a:ext uri="{28A0092B-C50C-407E-A947-70E740481C1C}">
+                          <a14:useLocalDpi xmlns:a14="http://schemas.microsoft.com/office/drawing/2010/main" val="0"/>
+                        </a:ext>
+                      </a:extLst>
+                    </a:blip>
+                    <a:srcRect/>
+                    <a:stretch>
+                      <a:fillRect/>
+                    </a:stretch>
+                  </pic:blipFill>
+                  <pic:spPr bwMode="auto">
+                    <a:xfrm>
+                      <a:off x="0" y="0"/>
+                      <a:ext cx="4800912" cy="2912139"/>
+                    </a:xfrm>
+                    <a:prstGeom prst="rect">
+                      <a:avLst/>
+                    </a:prstGeom>
+                    <a:noFill/>
+                    <a:ln>
+                      <a:noFill/>
+                    </a:ln>
+                  </pic:spPr>
+                </pic:pic>
+              </a:graphicData>
+            </a:graphic>
+          </wp:inline>
+        </w:drawing>
+      </w:r>
+    </w:p>
+    <w:p>
+      <w:pPr>
+        <w:pStyle w:val="ListParagraph"/>
+        <w:numPr>
+          <w:ilvl w:val="0"/>
+          <w:numId w:val="46"/>
+        </w:numPr>
+      </w:pPr>
+      <w:r>
+        <w:t xml:space="preserve">In the example above, for Asset ID, </w:t>
+      </w:r>
+      <w:r>
+        <w:t>WS-C456OE</w:t>
+      </w:r>
+      <w:r>
+        <w:t xml:space="preserve">, there are 2 components </w:t>
+      </w:r>
+    </w:p>
+    <w:p>
+      <w:pPr>
+        <w:pStyle w:val="ListParagraph"/>
+        <w:numPr>
+          <w:ilvl w:val="1"/>
+          <w:numId w:val="48"/>
+        </w:numPr>
+      </w:pPr>
+      <w:r>
+        <w:t>Firewall - Support - Complex</w:t>
+      </w:r>
+    </w:p>
+    <w:p>
+      <w:pPr>
+        <w:pStyle w:val="ListParagraph"/>
+        <w:numPr>
+          <w:ilvl w:val="1"/>
+          <w:numId w:val="48"/>
+        </w:numPr>
+      </w:pPr>
+      <w:r>
+        <w:lastRenderedPageBreak/>
+        <w:t>Firewall - Maintenance - Complex - Gold</w:t>
+      </w:r>
+    </w:p>
+    <w:p>
+      <w:pPr>
+        <w:pStyle w:val="ListParagraph"/>
+        <w:numPr>
+          <w:ilvl w:val="0"/>
+          <w:numId w:val="46"/>
+        </w:numPr>
+      </w:pPr>
+      <w:r>
+        <w:t>The objective is to match the Asset ID to these components and generate a user output.</w:t>
+      </w:r>
+    </w:p>
+    <w:p>
+      <w:pPr>
+        <w:pStyle w:val="ListParagraph"/>
+        <w:numPr>
+          <w:ilvl w:val="0"/>
+          <w:numId w:val="46"/>
+        </w:numPr>
+      </w:pPr>
+      <w:r>
+        <w:t>This is repeated for all asset ids found in the Bill of Materials Table.</w:t>
+      </w:r>
+    </w:p>
+    <w:p>
+      <w:pPr>
+        <w:pStyle w:val="ListParagraph"/>
+        <w:numPr>
+          <w:ilvl w:val="0"/>
+          <w:numId w:val="46"/>
+        </w:numPr>
+      </w:pPr>
+      <w:r>
+        <w:t>Errors must be raised if</w:t>
+      </w:r>
+    </w:p>
+    <w:p>
+      <w:pPr>
+        <w:pStyle w:val="ListParagraph"/>
+        <w:numPr>
+          <w:ilvl w:val="1"/>
+          <w:numId w:val="47"/>
+        </w:numPr>
+      </w:pPr>
+      <w:r>
+        <w:t>No asset IDs are found</w:t>
+      </w:r>
+    </w:p>
+    <w:p>
+      <w:pPr>
+        <w:pStyle w:val="ListParagraph"/>
+        <w:numPr>
+          <w:ilvl w:val="1"/>
+          <w:numId w:val="47"/>
+        </w:numPr>
+      </w:pPr>
+      <w:r>
+        <w:t>No information for an Asset ID is present in Quote Costs</w:t>
       </w:r>
     </w:p>
     <w:p/>
+    <w:p>
+      <w:pPr>
+        <w:pStyle w:val="Heading2"/>
+      </w:pPr>
+      <w:r>
+        <w:t>Architecture</w:t>
+      </w:r>
+    </w:p>
+    <w:p>
+      <w:r>
+        <w:t>The proposed architecture is</w:t>
+      </w:r>
+    </w:p>
+    <w:p>
+      <w:pPr>
+        <w:pStyle w:val="ListParagraph"/>
+        <w:numPr>
+          <w:ilvl w:val="0"/>
+          <w:numId w:val="49"/>
+        </w:numPr>
+      </w:pPr>
+      <w:r>
+        <w:t>Service Now Orchestration/Automation module control logic in javascript (?)</w:t>
+      </w:r>
+    </w:p>
+    <w:p>
+      <w:pPr>
+        <w:pStyle w:val="ListParagraph"/>
+        <w:numPr>
+          <w:ilvl w:val="0"/>
+          <w:numId w:val="49"/>
+        </w:numPr>
+      </w:pPr>
+      <w:r>
+        <w:t>MID Server running compiled .NET program to download and extract text from SOW Files.</w:t>
+      </w:r>
+    </w:p>
+    <w:p>
+      <w:pPr>
+        <w:pStyle w:val="ListParagraph"/>
+        <w:numPr>
+          <w:ilvl w:val="0"/>
+          <w:numId w:val="49"/>
+        </w:numPr>
+        <w:rPr>
+          <w:rFonts w:ascii="Courier New" w:hAnsi="Courier New"/>
+        </w:rPr>
+      </w:pPr>
+      <w:r>
+        <w:t xml:space="preserve">.NET program – runs standalone to download file based on url arg ument, and extract raw text based on the “Heading” e.g. </w:t>
+      </w:r>
+      <w:r>
+        <w:rPr>
+          <w:rFonts w:ascii="Courier New" w:hAnsi="Courier New"/>
+        </w:rPr>
+        <w:t xml:space="preserve">get_data.exe </w:t>
+      </w:r>
+      <w:r>
+        <w:rPr>
+          <w:rFonts w:ascii="Courier New" w:hAnsi="Courier New"/>
+        </w:rPr>
+        <w:t>https://blah.com/folder/file.doc</w:t>
+      </w:r>
+      <w:r>
+        <w:rPr>
+          <w:rFonts w:ascii="Courier New" w:hAnsi="Courier New"/>
+        </w:rPr>
+        <w:t xml:space="preserve"> “Bill of Materials” </w:t>
+      </w:r>
+    </w:p>
+    <w:p>
+      <w:pPr>
+        <w:pStyle w:val="ListParagraph"/>
+        <w:numPr>
+          <w:ilvl w:val="0"/>
+          <w:numId w:val="49"/>
+        </w:numPr>
+      </w:pPr>
+      <w:r>
+        <w:t>retrieves text content from document section titled “Bill of Materials”</w:t>
+      </w:r>
+    </w:p>
+    <w:p>
+      <w:pPr>
+        <w:pStyle w:val="Heading2"/>
+      </w:pPr>
+      <w:r>
+        <w:t>So Far</w:t>
+      </w:r>
+    </w:p>
+    <w:p>
+      <w:r>
+        <w:t xml:space="preserve">We have </w:t>
+      </w:r>
+    </w:p>
+    <w:p>
+      <w:pPr>
+        <w:pStyle w:val="ListParagraph"/>
+        <w:numPr>
+          <w:ilvl w:val="0"/>
+          <w:numId w:val="44"/>
+        </w:numPr>
+      </w:pPr>
+      <w:r>
+        <w:t>Test sharepoint site (login details below) with some test SOW files</w:t>
+      </w:r>
+    </w:p>
+    <w:p>
+      <w:pPr>
+        <w:pStyle w:val="ListParagraph"/>
+        <w:numPr>
+          <w:ilvl w:val="0"/>
+          <w:numId w:val="44"/>
+        </w:numPr>
+      </w:pPr>
+      <w:r>
+        <w:t>Specified test scenarios (see below)</w:t>
+      </w:r>
+    </w:p>
+    <w:p>
+      <w:pPr>
+        <w:pStyle w:val="ListParagraph"/>
+        <w:numPr>
+          <w:ilvl w:val="0"/>
+          <w:numId w:val="44"/>
+        </w:numPr>
+      </w:pPr>
+      <w:r>
+        <w:t>Written parsing logic in javascript which</w:t>
+      </w:r>
+    </w:p>
+    <w:p>
+      <w:pPr>
+        <w:pStyle w:val="ListParagraph"/>
+        <w:numPr>
+          <w:ilvl w:val="1"/>
+          <w:numId w:val="44"/>
+        </w:numPr>
+      </w:pPr>
+      <w:r>
+        <w:t>Parses text to extract asset ids (in brackets) from a paragraph of text</w:t>
+      </w:r>
+    </w:p>
+    <w:p>
+      <w:pPr>
+        <w:pStyle w:val="ListParagraph"/>
+        <w:numPr>
+          <w:ilvl w:val="1"/>
+          <w:numId w:val="44"/>
+        </w:numPr>
+      </w:pPr>
+      <w:r>
+        <w:t>For an asset ID, retrieves the components</w:t>
+      </w:r>
+    </w:p>
+    <w:p>
+      <w:pPr>
+        <w:pStyle w:val="ListParagraph"/>
+        <w:numPr>
+          <w:ilvl w:val="0"/>
+          <w:numId w:val="44"/>
+        </w:numPr>
+      </w:pPr>
+      <w:r>
+        <w:t xml:space="preserve">Written a .NET processor (get_data.exe) that </w:t>
+      </w:r>
+    </w:p>
+    <w:p>
+      <w:pPr>
+        <w:pStyle w:val="ListParagraph"/>
+        <w:numPr>
+          <w:ilvl w:val="1"/>
+          <w:numId w:val="44"/>
+        </w:numPr>
+      </w:pPr>
+      <w:r>
+        <w:t>Downloads a file from test sharepoint and extracts text from document when given a specific heading text</w:t>
+      </w:r>
+    </w:p>
+    <w:p>
+      <w:pPr>
+        <w:pStyle w:val="ListParagraph"/>
+        <w:numPr>
+          <w:ilvl w:val="1"/>
+          <w:numId w:val="44"/>
+        </w:numPr>
+      </w:pPr>
+      <w:r>
+        <w:t>Has a test mode to return various responses in xml for testing</w:t>
+      </w:r>
+    </w:p>
+    <w:p>
+      <w:pPr>
+        <w:pStyle w:val="Heading2"/>
+      </w:pPr>
+      <w:r>
+        <w:t>Tasks</w:t>
+      </w:r>
+    </w:p>
+    <w:p>
+      <w:pPr>
+        <w:pStyle w:val="ListParagraph"/>
+        <w:numPr>
+          <w:ilvl w:val="0"/>
+          <w:numId w:val="45"/>
+        </w:numPr>
+      </w:pPr>
+      <w:r>
+        <w:t>Implement Service Now automation logic</w:t>
+      </w:r>
+    </w:p>
+    <w:p>
+      <w:pPr>
+        <w:pStyle w:val="ListParagraph"/>
+        <w:numPr>
+          <w:ilvl w:val="0"/>
+          <w:numId w:val="45"/>
+        </w:numPr>
+      </w:pPr>
+      <w:r>
+        <w:t>Allow user to select from pre-populated list of SOW (on test sharepoint + test scenarios)</w:t>
+      </w:r>
+    </w:p>
+    <w:p>
+      <w:pPr>
+        <w:pStyle w:val="ListParagraph"/>
+        <w:numPr>
+          <w:ilvl w:val="0"/>
+          <w:numId w:val="45"/>
+        </w:numPr>
+      </w:pPr>
+      <w:r>
+        <w:t>Execute automation : most javascript logic complete</w:t>
+      </w:r>
+    </w:p>
+    <w:p>
+      <w:pPr>
+        <w:pStyle w:val="ListParagraph"/>
+        <w:numPr>
+          <w:ilvl w:val="0"/>
+          <w:numId w:val="45"/>
+        </w:numPr>
+      </w:pPr>
+      <w:r>
+        <w:t>Call MID Server which runs the .NET compiled get_data.exe with the right parameters</w:t>
+      </w:r>
+    </w:p>
+    <w:p>
+      <w:pPr>
+        <w:pStyle w:val="ListParagraph"/>
+        <w:numPr>
+          <w:ilvl w:val="0"/>
+          <w:numId w:val="45"/>
+        </w:numPr>
+      </w:pPr>
+      <w:r>
+        <w:t>Presents results &amp; basic error scenarios</w:t>
+      </w:r>
+    </w:p>
     <w:p>
       <w:pPr>
         <w:rPr>
@@ -88,23 +640,7 @@
         </w:numPr>
       </w:pPr>
       <w:r>
-        <w:t>Sample / test .</w:t>
-      </w:r>
-      <w:proofErr w:type="spellStart"/>
-      <w:r>
-        <w:t>js</w:t>
-      </w:r>
-      <w:proofErr w:type="spellEnd"/>
-      <w:r>
-        <w:t xml:space="preserve"> &amp; .</w:t>
-      </w:r>
-      <w:proofErr w:type="spellStart"/>
-      <w:r>
-        <w:t>cs</w:t>
-      </w:r>
-      <w:proofErr w:type="spellEnd"/>
-      <w:r>
-        <w:t xml:space="preserve"> (.NET) code on private github.com</w:t>
+        <w:t>Sample / test .js &amp; .cs (.NET) code on private github.com</w:t>
       </w:r>
     </w:p>
     <w:p>
@@ -127,21 +663,8 @@
           <w:numId w:val="38"/>
         </w:numPr>
       </w:pPr>
-      <w:proofErr w:type="gramStart"/>
-      <w:r>
-        <w:t>install</w:t>
-      </w:r>
-      <w:proofErr w:type="gramEnd"/>
-      <w:r>
-        <w:t xml:space="preserve"> .NET binary get_data.exe (see .</w:t>
-      </w:r>
-      <w:proofErr w:type="spellStart"/>
-      <w:r>
-        <w:t>cs</w:t>
-      </w:r>
-      <w:proofErr w:type="spellEnd"/>
-      <w:r>
-        <w:t xml:space="preserve"> .net code, binary to be provided)</w:t>
+      <w:r>
+        <w:t>install .NET binary get_data.exe (see .cs .net code, binary to be provided)</w:t>
       </w:r>
     </w:p>
     <w:p>
@@ -152,21 +675,8 @@
           <w:numId w:val="38"/>
         </w:numPr>
       </w:pPr>
-      <w:proofErr w:type="gramStart"/>
-      <w:r>
-        <w:t>get</w:t>
-      </w:r>
-      <w:proofErr w:type="gramEnd"/>
-      <w:r>
-        <w:t>_data.exe &lt;</w:t>
-      </w:r>
-      <w:proofErr w:type="spellStart"/>
-      <w:r>
-        <w:t>testscnario_filename</w:t>
-      </w:r>
-      <w:proofErr w:type="spellEnd"/>
-      <w:r>
-        <w:t>&gt; &lt;heading&gt; -test</w:t>
+      <w:r>
+        <w:t>get_data.exe &lt;testscnario_filename&gt; &lt;heading&gt; -test</w:t>
       </w:r>
     </w:p>
     <w:p>
@@ -177,37 +687,49 @@
           <w:numId w:val="38"/>
         </w:numPr>
       </w:pPr>
-      <w:proofErr w:type="gramStart"/>
-      <w:r>
-        <w:t>prepopulate</w:t>
-      </w:r>
-      <w:proofErr w:type="gramEnd"/>
-      <w:r>
-        <w:t xml:space="preserve"> user interface to allow user to select from following “SOW filenames”, (testsingleassetid1, Testsingleassetid2, </w:t>
-      </w:r>
-      <w:proofErr w:type="spellStart"/>
-      <w:r>
-        <w:t>errorheadingnotfound</w:t>
-      </w:r>
-      <w:proofErr w:type="spellEnd"/>
-      <w:r>
-        <w:t xml:space="preserve">, </w:t>
-      </w:r>
-      <w:proofErr w:type="spellStart"/>
-      <w:r>
-        <w:t>ErrorBOMHasAssetButNotInQuote</w:t>
-      </w:r>
-      <w:proofErr w:type="spellEnd"/>
-      <w:r>
-        <w:t xml:space="preserve">, </w:t>
-      </w:r>
-      <w:proofErr w:type="spellStart"/>
-      <w:r>
-        <w:t>ErrorBOMNoAssets</w:t>
-      </w:r>
-      <w:proofErr w:type="spellEnd"/>
-      <w:r>
-        <w:t>)</w:t>
+      <w:r>
+        <w:t>prepopulate user interface to allow user to select from following “SOW filenames”,</w:t>
+      </w:r>
+    </w:p>
+    <w:p>
+      <w:pPr>
+        <w:pStyle w:val="ListParagraph"/>
+        <w:numPr>
+          <w:ilvl w:val="1"/>
+          <w:numId w:val="38"/>
+        </w:numPr>
+      </w:pPr>
+      <w:r>
+        <w:t xml:space="preserve">testdata: </w:t>
+      </w:r>
+      <w:r>
+        <w:t>TestDoc_SimpleBOM_SimpleQuote_singleAsset_withtable</w:t>
+      </w:r>
+      <w:r>
+        <w:t>.docx</w:t>
+      </w:r>
+      <w:bookmarkStart w:id="0" w:name="_GoBack"/>
+      <w:bookmarkEnd w:id="0"/>
+      <w:r>
+        <w:t>, YYY</w:t>
+      </w:r>
+    </w:p>
+    <w:p>
+      <w:pPr>
+        <w:pStyle w:val="ListParagraph"/>
+        <w:numPr>
+          <w:ilvl w:val="1"/>
+          <w:numId w:val="38"/>
+        </w:numPr>
+      </w:pPr>
+      <w:r>
+        <w:t xml:space="preserve">testscenarios: </w:t>
+      </w:r>
+      <w:r>
+        <w:t>testsingleassetid1, Testsingleassetid2, errorheadingnotfound, ErrorBOMHasAsset</w:t>
+      </w:r>
+      <w:r>
+        <w:t>ButNotInQuote, ErrorBOMNoAssets</w:t>
       </w:r>
     </w:p>
     <w:p>
@@ -361,13 +883,8 @@
       </w:r>
     </w:p>
     <w:p>
-      <w:proofErr w:type="spellStart"/>
-      <w:r>
-        <w:t>ServiceNow</w:t>
-      </w:r>
-      <w:proofErr w:type="spellEnd"/>
-      <w:r>
-        <w:t xml:space="preserve"> automation </w:t>
+      <w:r>
+        <w:t xml:space="preserve">ServiceNow automation </w:t>
       </w:r>
     </w:p>
     <w:p>
@@ -420,19 +937,11 @@
       <w:r>
         <w:t xml:space="preserve"> </w:t>
       </w:r>
-      <w:proofErr w:type="spellStart"/>
       <w:r>
         <w:rPr>
           <w:i/>
         </w:rPr>
-        <w:t>sow_bill_of_materials</w:t>
-      </w:r>
-      <w:proofErr w:type="spellEnd"/>
-      <w:r>
-        <w:rPr>
-          <w:i/>
-        </w:rPr>
-        <w:t xml:space="preserve"> </w:t>
+        <w:t xml:space="preserve">sow_bill_of_materials </w:t>
       </w:r>
     </w:p>
     <w:p>
@@ -468,28 +977,16 @@
         <w:rPr>
           <w:rFonts w:ascii="Courier New" w:hAnsi="Courier New"/>
         </w:rPr>
-        <w:t>” -</w:t>
-      </w:r>
-      <w:proofErr w:type="gramStart"/>
-      <w:r>
-        <w:rPr>
-          <w:rFonts w:ascii="Courier New" w:hAnsi="Courier New"/>
-        </w:rPr>
-        <w:t>test</w:t>
+        <w:t>” -test</w:t>
       </w:r>
       <w:r>
         <w:t xml:space="preserve"> )</w:t>
       </w:r>
-      <w:proofErr w:type="gramEnd"/>
       <w:r>
         <w:t xml:space="preserve"> store</w:t>
       </w:r>
       <w:r>
-        <w:t xml:space="preserve"> in </w:t>
-      </w:r>
-      <w:proofErr w:type="spellStart"/>
-      <w:r>
-        <w:t>variable:</w:t>
+        <w:t xml:space="preserve"> in variable:</w:t>
       </w:r>
       <w:r>
         <w:rPr>
@@ -497,7 +994,6 @@
         </w:rPr>
         <w:t>detail_bom_info</w:t>
       </w:r>
-      <w:proofErr w:type="spellEnd"/>
     </w:p>
     <w:p>
       <w:pPr>
@@ -510,24 +1006,15 @@
       <w:r>
         <w:t xml:space="preserve">Call </w:t>
       </w:r>
-      <w:proofErr w:type="spellStart"/>
-      <w:r>
-        <w:t>find_sow_</w:t>
-      </w:r>
-      <w:proofErr w:type="gramStart"/>
-      <w:r>
-        <w:t>ids</w:t>
-      </w:r>
-      <w:proofErr w:type="spellEnd"/>
+      <w:r>
+        <w:t>find_sow_ids</w:t>
+      </w:r>
       <w:r>
         <w:t>(</w:t>
       </w:r>
-      <w:proofErr w:type="spellStart"/>
-      <w:proofErr w:type="gramEnd"/>
       <w:r>
         <w:t>sow_bill_of_materials</w:t>
       </w:r>
-      <w:proofErr w:type="spellEnd"/>
       <w:r>
         <w:t>) to match all SOW asset IDs retrieved from paragraph text in Bill of Materials of document, result from test data will be [</w:t>
       </w:r>
@@ -564,33 +1051,24 @@
       <w:r>
         <w:t xml:space="preserve">Call </w:t>
       </w:r>
-      <w:proofErr w:type="spellStart"/>
-      <w:r>
-        <w:t>lookup_sow_id_</w:t>
-      </w:r>
-      <w:proofErr w:type="gramStart"/>
-      <w:r>
-        <w:t>description</w:t>
-      </w:r>
-      <w:proofErr w:type="spellEnd"/>
+      <w:r>
+        <w:t>lookup_sow_id_description</w:t>
+      </w:r>
       <w:r>
         <w:t>(</w:t>
       </w:r>
-      <w:proofErr w:type="gramEnd"/>
       <w:r>
         <w:t>SOW_ITEM_IDS</w:t>
       </w:r>
       <w:r>
         <w:t xml:space="preserve">, </w:t>
       </w:r>
-      <w:proofErr w:type="spellStart"/>
       <w:r>
         <w:rPr>
           <w:i/>
         </w:rPr>
         <w:t>detail_bom_info</w:t>
       </w:r>
-      <w:proofErr w:type="spellEnd"/>
       <w:r>
         <w:t>) to retrieve component descriptions held in the paragraph retrieved from Quote section. Result from test data will be array with asset ID and description text ([</w:t>
       </w:r>
@@ -600,7 +1078,6 @@
         </w:rPr>
         <w:t>WS-C4999-</w:t>
       </w:r>
-      <w:proofErr w:type="gramStart"/>
       <w:r>
         <w:rPr>
           <w:rFonts w:ascii="Courier New" w:hAnsi="Courier New"/>
@@ -619,15 +1096,7 @@
           <w:rFonts w:ascii="Courier New" w:hAnsi="Courier New"/>
           <w:lang w:val="en-US"/>
         </w:rPr>
-        <w:t>,</w:t>
-      </w:r>
-      <w:proofErr w:type="gramEnd"/>
-      <w:r>
-        <w:rPr>
-          <w:rFonts w:ascii="Courier New" w:hAnsi="Courier New"/>
-          <w:lang w:val="en-US"/>
-        </w:rPr>
-        <w:t xml:space="preserve"> “</w:t>
+        <w:t>, “</w:t>
       </w:r>
       <w:r>
         <w:rPr>
@@ -675,29 +1144,16 @@
       <w:r>
         <w:t>User selects SOW Filename “</w:t>
       </w:r>
-      <w:proofErr w:type="spellStart"/>
       <w:r>
         <w:rPr>
           <w:i/>
         </w:rPr>
-        <w:t>ErrorBOMHasAssetButNotInQuote</w:t>
-      </w:r>
-      <w:proofErr w:type="spellEnd"/>
-      <w:r>
-        <w:rPr>
-          <w:i/>
-        </w:rPr>
-        <w:t>”</w:t>
-      </w:r>
-    </w:p>
-    <w:p>
-      <w:proofErr w:type="spellStart"/>
-      <w:r>
-        <w:t>ServiceNow</w:t>
-      </w:r>
-      <w:proofErr w:type="spellEnd"/>
-      <w:r>
-        <w:t xml:space="preserve"> automation </w:t>
+        <w:t>ErrorBOMHasAssetButNotInQuote”</w:t>
+      </w:r>
+    </w:p>
+    <w:p>
+      <w:r>
+        <w:t xml:space="preserve">ServiceNow automation </w:t>
       </w:r>
     </w:p>
     <w:p>
@@ -711,11 +1167,9 @@
       <w:r>
         <w:t xml:space="preserve">User selects </w:t>
       </w:r>
-      <w:proofErr w:type="spellStart"/>
       <w:r>
         <w:t>ErrorBOMHasAssetButNotInQuote</w:t>
       </w:r>
-      <w:proofErr w:type="spellEnd"/>
     </w:p>
     <w:p>
       <w:pPr>
@@ -732,21 +1186,7 @@
         <w:rPr>
           <w:rFonts w:ascii="Courier New" w:hAnsi="Courier New"/>
         </w:rPr>
-        <w:t>get_data.exe “</w:t>
-      </w:r>
-      <w:proofErr w:type="spellStart"/>
-      <w:r>
-        <w:rPr>
-          <w:rFonts w:ascii="Courier New" w:hAnsi="Courier New"/>
-        </w:rPr>
-        <w:t>ErrorBOMHasAssetButNotInQuote</w:t>
-      </w:r>
-      <w:proofErr w:type="spellEnd"/>
-      <w:r>
-        <w:rPr>
-          <w:rFonts w:ascii="Courier New" w:hAnsi="Courier New"/>
-        </w:rPr>
-        <w:t>” “Bill of Materials” -test</w:t>
+        <w:t>get_data.exe “ErrorBOMHasAssetButNotInQuote” “Bill of Materials” -test</w:t>
       </w:r>
       <w:r>
         <w:t>)  – store in variable:</w:t>
@@ -776,21 +1216,7 @@
         <w:rPr>
           <w:rFonts w:ascii="Courier New" w:hAnsi="Courier New"/>
         </w:rPr>
-        <w:t>get_data.exe “</w:t>
-      </w:r>
-      <w:proofErr w:type="spellStart"/>
-      <w:r>
-        <w:rPr>
-          <w:rFonts w:ascii="Courier New" w:hAnsi="Courier New"/>
-        </w:rPr>
-        <w:t>ErrorBOMHasAssetButNotInQuote</w:t>
-      </w:r>
-      <w:proofErr w:type="spellEnd"/>
-      <w:r>
-        <w:rPr>
-          <w:rFonts w:ascii="Courier New" w:hAnsi="Courier New"/>
-        </w:rPr>
-        <w:t>” “</w:t>
+        <w:t>get_data.exe “ErrorBOMHasAssetButNotInQuote” “</w:t>
       </w:r>
       <w:r>
         <w:rPr>
@@ -808,30 +1234,14 @@
         <w:t>)</w:t>
       </w:r>
       <w:r>
-        <w:t xml:space="preserve"> store in </w:t>
-      </w:r>
-      <w:proofErr w:type="spellStart"/>
-      <w:r>
-        <w:t>variable</w:t>
-      </w:r>
-      <w:proofErr w:type="gramStart"/>
-      <w:r>
-        <w:t>:</w:t>
+        <w:t xml:space="preserve"> store in variable:</w:t>
       </w:r>
       <w:r>
         <w:rPr>
           <w:i/>
         </w:rPr>
-        <w:t>detail</w:t>
-      </w:r>
-      <w:proofErr w:type="gramEnd"/>
-      <w:r>
-        <w:rPr>
-          <w:i/>
-        </w:rPr>
-        <w:t>_bom_info</w:t>
-      </w:r>
-      <w:proofErr w:type="spellEnd"/>
+        <w:t>detail_bom_info</w:t>
+      </w:r>
     </w:p>
     <w:p>
       <w:pPr>
@@ -844,24 +1254,15 @@
       <w:r>
         <w:t xml:space="preserve">Call </w:t>
       </w:r>
-      <w:proofErr w:type="spellStart"/>
-      <w:r>
-        <w:t>find_sow_</w:t>
-      </w:r>
-      <w:proofErr w:type="gramStart"/>
-      <w:r>
-        <w:t>ids</w:t>
-      </w:r>
-      <w:proofErr w:type="spellEnd"/>
+      <w:r>
+        <w:t>find_sow_ids</w:t>
+      </w:r>
       <w:r>
         <w:t>(</w:t>
       </w:r>
-      <w:proofErr w:type="spellStart"/>
-      <w:proofErr w:type="gramEnd"/>
       <w:r>
         <w:t>sow_bill_of_materials</w:t>
       </w:r>
-      <w:proofErr w:type="spellEnd"/>
       <w:r>
         <w:t>) to match all SOW asset IDs retrieved from paragraph text in Bill of Materials of document, result from test data will be [</w:t>
       </w:r>
@@ -898,33 +1299,24 @@
       <w:r>
         <w:t xml:space="preserve">Call </w:t>
       </w:r>
-      <w:proofErr w:type="spellStart"/>
-      <w:r>
-        <w:t>lookup_sow_id_</w:t>
-      </w:r>
-      <w:proofErr w:type="gramStart"/>
-      <w:r>
-        <w:t>description</w:t>
-      </w:r>
-      <w:proofErr w:type="spellEnd"/>
+      <w:r>
+        <w:t>lookup_sow_id_description</w:t>
+      </w:r>
       <w:r>
         <w:t>(</w:t>
       </w:r>
-      <w:proofErr w:type="gramEnd"/>
       <w:r>
         <w:t>SOW_ITEM_IDS</w:t>
       </w:r>
       <w:r>
         <w:t xml:space="preserve">, </w:t>
       </w:r>
-      <w:proofErr w:type="spellStart"/>
       <w:r>
         <w:rPr>
           <w:i/>
         </w:rPr>
         <w:t>detail_bom_info</w:t>
       </w:r>
-      <w:proofErr w:type="spellEnd"/>
       <w:r>
         <w:t>) to retrieve component descriptions held in the paragraph retrieved from Quote section. Result from test data will be</w:t>
       </w:r>
@@ -940,7 +1332,6 @@
         </w:rPr>
         <w:t>WS-C4999-</w:t>
       </w:r>
-      <w:proofErr w:type="gramStart"/>
       <w:r>
         <w:rPr>
           <w:rFonts w:ascii="Courier New" w:hAnsi="Courier New"/>
@@ -959,15 +1350,7 @@
           <w:rFonts w:ascii="Courier New" w:hAnsi="Courier New"/>
           <w:lang w:val="en-US"/>
         </w:rPr>
-        <w:t>,</w:t>
-      </w:r>
-      <w:proofErr w:type="gramEnd"/>
-      <w:r>
-        <w:rPr>
-          <w:rFonts w:ascii="Courier New" w:hAnsi="Courier New"/>
-          <w:lang w:val="en-US"/>
-        </w:rPr>
-        <w:t xml:space="preserve"> </w:t>
+        <w:t xml:space="preserve">, </w:t>
       </w:r>
       <w:r>
         <w:rPr>
@@ -1011,15 +1394,7 @@
         <w:pStyle w:val="Heading1"/>
       </w:pPr>
       <w:r>
-        <w:t xml:space="preserve">Test Scenarios supported by </w:t>
-      </w:r>
-      <w:proofErr w:type="spellStart"/>
-      <w:r>
-        <w:t>get_data.cs</w:t>
-      </w:r>
-      <w:proofErr w:type="spellEnd"/>
-      <w:r>
-        <w:t xml:space="preserve"> (.NET) based on filename &amp; heading</w:t>
+        <w:t>Test Scenarios supported by get_data.cs (.NET) based on filename &amp; heading</w:t>
       </w:r>
     </w:p>
     <w:p>
@@ -1135,14 +1510,12 @@
                 <w:i/>
               </w:rPr>
             </w:pPr>
-            <w:proofErr w:type="gramStart"/>
             <w:r>
               <w:rPr>
                 <w:i/>
               </w:rPr>
               <w:t>testsingleassetid1</w:t>
             </w:r>
-            <w:proofErr w:type="gramEnd"/>
           </w:p>
         </w:tc>
         <w:tc>
@@ -1193,21 +1566,7 @@
               <w:rPr>
                 <w:rFonts w:ascii="Courier New" w:hAnsi="Courier New"/>
               </w:rPr>
-              <w:t>&lt;</w:t>
-            </w:r>
-            <w:proofErr w:type="gramStart"/>
-            <w:r>
-              <w:rPr>
-                <w:rFonts w:ascii="Courier New" w:hAnsi="Courier New"/>
-              </w:rPr>
-              <w:t>response</w:t>
-            </w:r>
-            <w:proofErr w:type="gramEnd"/>
-            <w:r>
-              <w:rPr>
-                <w:rFonts w:ascii="Courier New" w:hAnsi="Courier New"/>
-              </w:rPr>
-              <w:t>&gt;&lt;paragraph&gt;</w:t>
+              <w:t>&lt;response&gt;&lt;paragraph&gt;</w:t>
             </w:r>
             <w:r>
               <w:rPr>
@@ -1236,14 +1595,12 @@
                 <w:i/>
               </w:rPr>
             </w:pPr>
-            <w:proofErr w:type="gramStart"/>
             <w:r>
               <w:rPr>
                 <w:i/>
               </w:rPr>
               <w:t>testsingleassetid1</w:t>
             </w:r>
-            <w:proofErr w:type="gramEnd"/>
           </w:p>
         </w:tc>
         <w:tc>
@@ -1270,15 +1627,7 @@
           </w:tcPr>
           <w:p>
             <w:r>
-              <w:t xml:space="preserve">Multi component description based on </w:t>
-            </w:r>
-            <w:proofErr w:type="spellStart"/>
-            <w:r>
-              <w:t>on</w:t>
-            </w:r>
-            <w:proofErr w:type="spellEnd"/>
-            <w:r>
-              <w:t xml:space="preserve"> SOW asset id above </w:t>
+              <w:t xml:space="preserve">Multi component description based on on SOW asset id above </w:t>
             </w:r>
           </w:p>
         </w:tc>
@@ -1296,21 +1645,7 @@
               <w:rPr>
                 <w:rFonts w:ascii="Courier New" w:hAnsi="Courier New"/>
               </w:rPr>
-              <w:t>&lt;</w:t>
-            </w:r>
-            <w:proofErr w:type="gramStart"/>
-            <w:r>
-              <w:rPr>
-                <w:rFonts w:ascii="Courier New" w:hAnsi="Courier New"/>
-              </w:rPr>
-              <w:t>response</w:t>
-            </w:r>
-            <w:proofErr w:type="gramEnd"/>
-            <w:r>
-              <w:rPr>
-                <w:rFonts w:ascii="Courier New" w:hAnsi="Courier New"/>
-              </w:rPr>
-              <w:t>&gt;&lt;paragraph&gt;&lt;/paragraph&gt;&lt;/response&gt;</w:t>
+              <w:t>&lt;response&gt;&lt;paragraph&gt;&lt;/paragraph&gt;&lt;/response&gt;</w:t>
             </w:r>
           </w:p>
         </w:tc>
@@ -1386,21 +1721,7 @@
               <w:rPr>
                 <w:rFonts w:ascii="Courier New" w:hAnsi="Courier New"/>
               </w:rPr>
-              <w:t>&lt;</w:t>
-            </w:r>
-            <w:proofErr w:type="gramStart"/>
-            <w:r>
-              <w:rPr>
-                <w:rFonts w:ascii="Courier New" w:hAnsi="Courier New"/>
-              </w:rPr>
-              <w:t>response</w:t>
-            </w:r>
-            <w:proofErr w:type="gramEnd"/>
-            <w:r>
-              <w:rPr>
-                <w:rFonts w:ascii="Courier New" w:hAnsi="Courier New"/>
-              </w:rPr>
-              <w:t>&gt;&lt;paragraph&gt;&lt;/paragraph&gt;&lt;/response&gt;</w:t>
+              <w:t>&lt;response&gt;&lt;paragraph&gt;&lt;/paragraph&gt;&lt;/response&gt;</w:t>
             </w:r>
           </w:p>
         </w:tc>
@@ -1467,21 +1788,7 @@
               <w:rPr>
                 <w:rFonts w:ascii="Courier New" w:hAnsi="Courier New"/>
               </w:rPr>
-              <w:t>&lt;</w:t>
-            </w:r>
-            <w:proofErr w:type="gramStart"/>
-            <w:r>
-              <w:rPr>
-                <w:rFonts w:ascii="Courier New" w:hAnsi="Courier New"/>
-              </w:rPr>
-              <w:t>response</w:t>
-            </w:r>
-            <w:proofErr w:type="gramEnd"/>
-            <w:r>
-              <w:rPr>
-                <w:rFonts w:ascii="Courier New" w:hAnsi="Courier New"/>
-              </w:rPr>
-              <w:t>&gt;&lt;paragraph&gt;&lt;/paragraph&gt;&lt;/response&gt;</w:t>
+              <w:t>&lt;response&gt;&lt;paragraph&gt;&lt;/paragraph&gt;&lt;/response&gt;</w:t>
             </w:r>
           </w:p>
         </w:tc>
@@ -1498,16 +1805,12 @@
                 <w:i/>
               </w:rPr>
             </w:pPr>
-            <w:proofErr w:type="spellStart"/>
-            <w:proofErr w:type="gramStart"/>
             <w:r>
               <w:rPr>
                 <w:i/>
               </w:rPr>
               <w:t>errorheadingnotfound</w:t>
             </w:r>
-            <w:proofErr w:type="spellEnd"/>
-            <w:proofErr w:type="gramEnd"/>
           </w:p>
         </w:tc>
         <w:tc>
@@ -1553,21 +1856,7 @@
               <w:rPr>
                 <w:rFonts w:ascii="Courier New" w:hAnsi="Courier New"/>
               </w:rPr>
-              <w:t>&lt;</w:t>
-            </w:r>
-            <w:proofErr w:type="gramStart"/>
-            <w:r>
-              <w:rPr>
-                <w:rFonts w:ascii="Courier New" w:hAnsi="Courier New"/>
-              </w:rPr>
-              <w:t>response</w:t>
-            </w:r>
-            <w:proofErr w:type="gramEnd"/>
-            <w:r>
-              <w:rPr>
-                <w:rFonts w:ascii="Courier New" w:hAnsi="Courier New"/>
-              </w:rPr>
-              <w:t>&gt;&lt;error&gt;&lt;/error&gt;&lt;/response&gt;</w:t>
+              <w:t>&lt;response&gt;&lt;error&gt;&lt;/error&gt;&lt;/response&gt;</w:t>
             </w:r>
           </w:p>
         </w:tc>
@@ -1584,16 +1873,12 @@
                 <w:i/>
               </w:rPr>
             </w:pPr>
-            <w:proofErr w:type="spellStart"/>
-            <w:proofErr w:type="gramStart"/>
             <w:r>
               <w:rPr>
                 <w:i/>
               </w:rPr>
               <w:t>errorheadingnotfound</w:t>
             </w:r>
-            <w:proofErr w:type="spellEnd"/>
-            <w:proofErr w:type="gramEnd"/>
           </w:p>
         </w:tc>
         <w:tc>
@@ -1638,21 +1923,7 @@
               <w:rPr>
                 <w:rFonts w:ascii="Courier New" w:hAnsi="Courier New"/>
               </w:rPr>
-              <w:t>&lt;</w:t>
-            </w:r>
-            <w:proofErr w:type="gramStart"/>
-            <w:r>
-              <w:rPr>
-                <w:rFonts w:ascii="Courier New" w:hAnsi="Courier New"/>
-              </w:rPr>
-              <w:t>response</w:t>
-            </w:r>
-            <w:proofErr w:type="gramEnd"/>
-            <w:r>
-              <w:rPr>
-                <w:rFonts w:ascii="Courier New" w:hAnsi="Courier New"/>
-              </w:rPr>
-              <w:t>&gt;&lt;error&gt;&lt;/error&gt;&lt;/response&gt;</w:t>
+              <w:t>&lt;response&gt;&lt;error&gt;&lt;/error&gt;&lt;/response&gt;</w:t>
             </w:r>
           </w:p>
         </w:tc>
@@ -1669,14 +1940,12 @@
                 <w:i/>
               </w:rPr>
             </w:pPr>
-            <w:proofErr w:type="spellStart"/>
             <w:r>
               <w:rPr>
                 <w:i/>
               </w:rPr>
               <w:t>ErrorBOMHasAssetButNotInQuote</w:t>
             </w:r>
-            <w:proofErr w:type="spellEnd"/>
           </w:p>
         </w:tc>
         <w:tc>
@@ -1721,21 +1990,7 @@
               <w:rPr>
                 <w:rFonts w:ascii="Courier New" w:hAnsi="Courier New"/>
               </w:rPr>
-              <w:t>&lt;</w:t>
-            </w:r>
-            <w:proofErr w:type="gramStart"/>
-            <w:r>
-              <w:rPr>
-                <w:rFonts w:ascii="Courier New" w:hAnsi="Courier New"/>
-              </w:rPr>
-              <w:t>response</w:t>
-            </w:r>
-            <w:proofErr w:type="gramEnd"/>
-            <w:r>
-              <w:rPr>
-                <w:rFonts w:ascii="Courier New" w:hAnsi="Courier New"/>
-              </w:rPr>
-              <w:t>&gt;&lt;paragraph&gt;</w:t>
+              <w:t>&lt;response&gt;&lt;paragraph&gt;</w:t>
             </w:r>
             <w:r>
               <w:t xml:space="preserve"> </w:t>
@@ -1767,14 +2022,12 @@
                 <w:i/>
               </w:rPr>
             </w:pPr>
-            <w:proofErr w:type="spellStart"/>
             <w:r>
               <w:rPr>
                 <w:i/>
               </w:rPr>
               <w:t>ErrorBOMHasAssetButNotInQuote</w:t>
             </w:r>
-            <w:proofErr w:type="spellEnd"/>
           </w:p>
         </w:tc>
         <w:tc>
@@ -1819,21 +2072,7 @@
               <w:rPr>
                 <w:rFonts w:ascii="Courier New" w:hAnsi="Courier New"/>
               </w:rPr>
-              <w:t>&lt;</w:t>
-            </w:r>
-            <w:proofErr w:type="gramStart"/>
-            <w:r>
-              <w:rPr>
-                <w:rFonts w:ascii="Courier New" w:hAnsi="Courier New"/>
-              </w:rPr>
-              <w:t>response</w:t>
-            </w:r>
-            <w:proofErr w:type="gramEnd"/>
-            <w:r>
-              <w:rPr>
-                <w:rFonts w:ascii="Courier New" w:hAnsi="Courier New"/>
-              </w:rPr>
-              <w:t>&gt;&lt;paragraph&gt;</w:t>
+              <w:t>&lt;response&gt;&lt;paragraph&gt;</w:t>
             </w:r>
             <w:r>
               <w:rPr>
@@ -1862,14 +2101,12 @@
                 <w:i/>
               </w:rPr>
             </w:pPr>
-            <w:proofErr w:type="spellStart"/>
             <w:r>
               <w:rPr>
                 <w:i/>
               </w:rPr>
               <w:t>ErrorBOMNoAssets</w:t>
             </w:r>
-            <w:proofErr w:type="spellEnd"/>
           </w:p>
         </w:tc>
         <w:tc>
@@ -1914,21 +2151,7 @@
               <w:rPr>
                 <w:rFonts w:ascii="Courier New" w:hAnsi="Courier New"/>
               </w:rPr>
-              <w:t>&lt;</w:t>
-            </w:r>
-            <w:proofErr w:type="gramStart"/>
-            <w:r>
-              <w:rPr>
-                <w:rFonts w:ascii="Courier New" w:hAnsi="Courier New"/>
-              </w:rPr>
-              <w:t>response</w:t>
-            </w:r>
-            <w:proofErr w:type="gramEnd"/>
-            <w:r>
-              <w:rPr>
-                <w:rFonts w:ascii="Courier New" w:hAnsi="Courier New"/>
-              </w:rPr>
-              <w:t>&gt;&lt;paragraph&gt;</w:t>
+              <w:t>&lt;response&gt;&lt;paragraph&gt;</w:t>
             </w:r>
             <w:r>
               <w:rPr>
@@ -1957,14 +2180,12 @@
                 <w:i/>
               </w:rPr>
             </w:pPr>
-            <w:proofErr w:type="spellStart"/>
             <w:r>
               <w:rPr>
                 <w:i/>
               </w:rPr>
               <w:t>ErrorBOMNoAssets</w:t>
             </w:r>
-            <w:proofErr w:type="spellEnd"/>
           </w:p>
         </w:tc>
         <w:tc>
@@ -1991,15 +2212,7 @@
           </w:tcPr>
           <w:p>
             <w:r>
-              <w:t xml:space="preserve">Returns valid text </w:t>
-            </w:r>
-            <w:proofErr w:type="spellStart"/>
-            <w:r>
-              <w:t>inc</w:t>
-            </w:r>
-            <w:proofErr w:type="spellEnd"/>
-            <w:r>
-              <w:t xml:space="preserve"> asset id and components but nothing will match from Bill of Materials </w:t>
+              <w:t xml:space="preserve">Returns valid text inc asset id and components but nothing will match from Bill of Materials </w:t>
             </w:r>
           </w:p>
         </w:tc>
@@ -2017,21 +2230,7 @@
               <w:rPr>
                 <w:rFonts w:ascii="Courier New" w:hAnsi="Courier New"/>
               </w:rPr>
-              <w:t>&lt;</w:t>
-            </w:r>
-            <w:proofErr w:type="gramStart"/>
-            <w:r>
-              <w:rPr>
-                <w:rFonts w:ascii="Courier New" w:hAnsi="Courier New"/>
-              </w:rPr>
-              <w:t>response</w:t>
-            </w:r>
-            <w:proofErr w:type="gramEnd"/>
-            <w:r>
-              <w:rPr>
-                <w:rFonts w:ascii="Courier New" w:hAnsi="Courier New"/>
-              </w:rPr>
-              <w:t>&gt;&lt;paragraph&gt;</w:t>
+              <w:t>&lt;response&gt;&lt;paragraph&gt;</w:t>
             </w:r>
             <w:r>
               <w:rPr>
@@ -2061,15 +2260,7 @@
     </w:p>
     <w:p>
       <w:r>
-        <w:t xml:space="preserve">Service Now </w:t>
-      </w:r>
-      <w:proofErr w:type="spellStart"/>
-      <w:r>
-        <w:t>js</w:t>
-      </w:r>
-      <w:proofErr w:type="spellEnd"/>
-      <w:r>
-        <w:t xml:space="preserve"> automation code</w:t>
+        <w:t>Service Now js automation code</w:t>
       </w:r>
       <w:r>
         <w:t xml:space="preserve"> (</w:t>
@@ -2086,108 +2277,56 @@
     </w:p>
     <w:p>
       <w:r>
-        <w:t xml:space="preserve">Override user inputs, with hard coded </w:t>
-      </w:r>
-      <w:proofErr w:type="gramStart"/>
-      <w:r>
-        <w:t xml:space="preserve">variables </w:t>
+        <w:t xml:space="preserve">Override user inputs, with hard coded variables </w:t>
       </w:r>
       <w:r>
         <w:t xml:space="preserve"> </w:t>
       </w:r>
-      <w:proofErr w:type="spellStart"/>
-      <w:r>
-        <w:t>sow</w:t>
-      </w:r>
-      <w:proofErr w:type="gramEnd"/>
-      <w:r>
-        <w:t>_bill_of_materials</w:t>
-      </w:r>
-      <w:proofErr w:type="spellEnd"/>
+      <w:r>
+        <w:t>sow_bill_of_materials</w:t>
+      </w:r>
       <w:r>
         <w:t xml:space="preserve"> &amp; </w:t>
       </w:r>
-      <w:proofErr w:type="spellStart"/>
       <w:r>
         <w:t>detail_bom_info</w:t>
       </w:r>
-      <w:proofErr w:type="spellEnd"/>
-      <w:r>
-        <w:t xml:space="preserve">. </w:t>
-      </w:r>
-      <w:proofErr w:type="gramStart"/>
-      <w:r>
-        <w:t>Lines ~170.</w:t>
-      </w:r>
-      <w:proofErr w:type="gramEnd"/>
+      <w:r>
+        <w:t>. Lines ~170.</w:t>
+      </w:r>
     </w:p>
     <w:p>
       <w:pPr>
         <w:pStyle w:val="Heading2"/>
       </w:pPr>
-      <w:proofErr w:type="gramStart"/>
-      <w:r>
-        <w:t>Two  sow</w:t>
-      </w:r>
-      <w:proofErr w:type="gramEnd"/>
-      <w:r>
-        <w:t xml:space="preserve"> asset id listed in SOW table, and described in Quote paragraph text</w:t>
-      </w:r>
-    </w:p>
-    <w:p>
-      <w:pPr>
-        <w:rPr>
-          <w:rFonts w:ascii="Courier New" w:hAnsi="Courier New"/>
-        </w:rPr>
-      </w:pPr>
-      <w:r>
-        <w:rPr>
-          <w:rFonts w:ascii="Courier New" w:hAnsi="Courier New"/>
-        </w:rPr>
-        <w:t xml:space="preserve">// </w:t>
-      </w:r>
-      <w:proofErr w:type="gramStart"/>
-      <w:r>
-        <w:rPr>
-          <w:rFonts w:ascii="Courier New" w:hAnsi="Courier New"/>
-        </w:rPr>
-        <w:t>example</w:t>
-      </w:r>
-      <w:proofErr w:type="gramEnd"/>
-      <w:r>
-        <w:rPr>
-          <w:rFonts w:ascii="Courier New" w:hAnsi="Courier New"/>
-        </w:rPr>
-        <w:t xml:space="preserve"> with 2 asset ids</w:t>
-      </w:r>
-    </w:p>
-    <w:p>
-      <w:pPr>
-        <w:rPr>
-          <w:rFonts w:ascii="Courier New" w:hAnsi="Courier New"/>
-        </w:rPr>
-      </w:pPr>
-      <w:proofErr w:type="spellStart"/>
-      <w:proofErr w:type="gramStart"/>
-      <w:r>
-        <w:rPr>
-          <w:rFonts w:ascii="Courier New" w:hAnsi="Courier New"/>
-        </w:rPr>
-        <w:t>sow</w:t>
-      </w:r>
-      <w:proofErr w:type="gramEnd"/>
-      <w:r>
-        <w:rPr>
-          <w:rFonts w:ascii="Courier New" w:hAnsi="Courier New"/>
-        </w:rPr>
-        <w:t>_bill_of_materials</w:t>
-      </w:r>
-      <w:proofErr w:type="spellEnd"/>
-      <w:r>
-        <w:rPr>
-          <w:rFonts w:ascii="Courier New" w:hAnsi="Courier New"/>
-        </w:rPr>
-        <w:t xml:space="preserve"> =  "1.0</w:t>
+      <w:r>
+        <w:t>Two  sow asset id listed in SOW table, and described in Quote paragraph text</w:t>
+      </w:r>
+    </w:p>
+    <w:p>
+      <w:pPr>
+        <w:rPr>
+          <w:rFonts w:ascii="Courier New" w:hAnsi="Courier New"/>
+        </w:rPr>
+      </w:pPr>
+      <w:r>
+        <w:rPr>
+          <w:rFonts w:ascii="Courier New" w:hAnsi="Courier New"/>
+        </w:rPr>
+        <w:t>// example with 2 asset ids</w:t>
+      </w:r>
+    </w:p>
+    <w:p>
+      <w:pPr>
+        <w:rPr>
+          <w:rFonts w:ascii="Courier New" w:hAnsi="Courier New"/>
+        </w:rPr>
+      </w:pPr>
+      <w:r>
+        <w:rPr>
+          <w:rFonts w:ascii="Courier New" w:hAnsi="Courier New"/>
+        </w:rPr>
+        <w:t>sow_bill_of_materials =  "1.0</w:t>
       </w:r>
       <w:r>
         <w:rPr>
@@ -2206,16 +2345,8 @@
           <w:rFonts w:ascii="Courier New" w:hAnsi="Courier New"/>
         </w:rPr>
         <w:tab/>
-        <w:t xml:space="preserve">Cat4500 E-Series 6-Slot Chassis fan no </w:t>
-      </w:r>
-      <w:proofErr w:type="spellStart"/>
-      <w:r>
-        <w:rPr>
-          <w:rFonts w:ascii="Courier New" w:hAnsi="Courier New"/>
-        </w:rPr>
-        <w:t>ps</w:t>
-      </w:r>
-      <w:proofErr w:type="spellEnd"/>
+        <w:t>Cat4500 E-Series 6-Slot Chassis fan no ps</w:t>
+      </w:r>
       <w:r>
         <w:rPr>
           <w:rFonts w:ascii="Courier New" w:hAnsi="Courier New"/>
@@ -2247,16 +2378,8 @@
           <w:rFonts w:ascii="Courier New" w:hAnsi="Courier New"/>
         </w:rPr>
         <w:tab/>
-        <w:t xml:space="preserve">Catalyst 4500 E-Series 48-Port10/100/1000 </w:t>
-      </w:r>
-      <w:proofErr w:type="spellStart"/>
-      <w:r>
-        <w:rPr>
-          <w:rFonts w:ascii="Courier New" w:hAnsi="Courier New"/>
-        </w:rPr>
-        <w:t>Non-Bl;ocking</w:t>
-      </w:r>
-      <w:proofErr w:type="spellEnd"/>
+        <w:t>Catalyst 4500 E-Series 48-Port10/100/1000 Non-Bl;ocking</w:t>
+      </w:r>
       <w:r>
         <w:rPr>
           <w:rFonts w:ascii="Courier New" w:hAnsi="Courier New"/>
@@ -2283,16 +2406,8 @@
           <w:rFonts w:ascii="Courier New" w:hAnsi="Courier New"/>
         </w:rPr>
         <w:tab/>
-        <w:t xml:space="preserve">Cat4500 E-Series 6-Slot Chassis fan no </w:t>
-      </w:r>
-      <w:proofErr w:type="spellStart"/>
-      <w:r>
-        <w:rPr>
-          <w:rFonts w:ascii="Courier New" w:hAnsi="Courier New"/>
-        </w:rPr>
-        <w:t>ps</w:t>
-      </w:r>
-      <w:proofErr w:type="spellEnd"/>
+        <w:t>Cat4500 E-Series 6-Slot Chassis fan no ps</w:t>
+      </w:r>
       <w:r>
         <w:rPr>
           <w:rFonts w:ascii="Courier New" w:hAnsi="Courier New"/>
@@ -2330,29 +2445,8 @@
           <w:rFonts w:ascii="Courier New" w:hAnsi="Courier New"/>
         </w:rPr>
         <w:tab/>
-      </w:r>
-      <w:proofErr w:type="spellStart"/>
-      <w:r>
-        <w:rPr>
-          <w:rFonts w:ascii="Courier New" w:hAnsi="Courier New"/>
-        </w:rPr>
-        <w:t>Cataqlyst</w:t>
-      </w:r>
-      <w:proofErr w:type="spellEnd"/>
-      <w:r>
-        <w:rPr>
-          <w:rFonts w:ascii="Courier New" w:hAnsi="Courier New"/>
-        </w:rPr>
-        <w:t xml:space="preserve"> 4500 E-Series 48-Port 10/100/1000 Non-</w:t>
-      </w:r>
-      <w:proofErr w:type="spellStart"/>
-      <w:r>
-        <w:rPr>
-          <w:rFonts w:ascii="Courier New" w:hAnsi="Courier New"/>
-        </w:rPr>
-        <w:t>Blcoking</w:t>
-      </w:r>
-      <w:proofErr w:type="spellEnd"/>
+        <w:t>Cataqlyst 4500 E-Series 48-Port 10/100/1000 Non-Blcoking</w:t>
+      </w:r>
       <w:r>
         <w:rPr>
           <w:rFonts w:ascii="Courier New" w:hAnsi="Courier New"/>
@@ -2378,29 +2472,7 @@
         <w:rPr>
           <w:rFonts w:ascii="Courier New" w:hAnsi="Courier New"/>
         </w:rPr>
-        <w:t xml:space="preserve"> </w:t>
-      </w:r>
-      <w:proofErr w:type="spellStart"/>
-      <w:proofErr w:type="gramStart"/>
-      <w:r>
-        <w:rPr>
-          <w:rFonts w:ascii="Courier New" w:hAnsi="Courier New"/>
-        </w:rPr>
-        <w:t>detail</w:t>
-      </w:r>
-      <w:proofErr w:type="gramEnd"/>
-      <w:r>
-        <w:rPr>
-          <w:rFonts w:ascii="Courier New" w:hAnsi="Courier New"/>
-        </w:rPr>
-        <w:t>_bom_info</w:t>
-      </w:r>
-      <w:proofErr w:type="spellEnd"/>
-      <w:r>
-        <w:rPr>
-          <w:rFonts w:ascii="Courier New" w:hAnsi="Courier New"/>
-        </w:rPr>
-        <w:t xml:space="preserve"> = "Pricing Table Notes: \n \n 1.</w:t>
+        <w:t xml:space="preserve"> detail_bom_info = "Pricing Table Notes: \n \n 1.</w:t>
       </w:r>
       <w:r>
         <w:rPr>
@@ -2414,16 +2486,8 @@
           <w:rFonts w:ascii="Courier New" w:hAnsi="Courier New"/>
         </w:rPr>
         <w:tab/>
-        <w:t xml:space="preserve">This solution will be delivered under the T&amp;Cs of the existing DNV agreement between Qantas and Telstra. A contract variation will be required to add some new Resource Units (price points), otherwise the service model will be as per the existing agreement\n \n 22\n \n Once Off Charges\n \n \n Consultancy Services ~ GST </w:t>
-      </w:r>
-      <w:proofErr w:type="spellStart"/>
-      <w:r>
-        <w:rPr>
-          <w:rFonts w:ascii="Courier New" w:hAnsi="Courier New"/>
-        </w:rPr>
-        <w:t>Excl</w:t>
-      </w:r>
-      <w:proofErr w:type="spellEnd"/>
+        <w:t>This solution will be delivered under the T&amp;Cs of the existing DNV agreement between Qantas and Telstra. A contract variation will be required to add some new Resource Units (price points), otherwise the service model will be as per the existing agreement\n \n 22\n \n Once Off Charges\n \n \n Consultancy Services ~ GST Excl</w:t>
+      </w:r>
       <w:r>
         <w:rPr>
           <w:rFonts w:ascii="Courier New" w:hAnsi="Courier New"/>
@@ -2443,35 +2507,7 @@
           <w:rFonts w:ascii="Courier New" w:hAnsi="Courier New"/>
         </w:rPr>
         <w:tab/>
-        <w:t xml:space="preserve">Extended Price\n \n \n </w:t>
-      </w:r>
-      <w:proofErr w:type="spellStart"/>
-      <w:r>
-        <w:rPr>
-          <w:rFonts w:ascii="Courier New" w:hAnsi="Courier New"/>
-        </w:rPr>
-        <w:t>Proramme</w:t>
-      </w:r>
-      <w:proofErr w:type="spellEnd"/>
-      <w:r>
-        <w:rPr>
-          <w:rFonts w:ascii="Courier New" w:hAnsi="Courier New"/>
-        </w:rPr>
-        <w:t xml:space="preserve"> Support / </w:t>
-      </w:r>
-      <w:proofErr w:type="spellStart"/>
-      <w:r>
-        <w:rPr>
-          <w:rFonts w:ascii="Courier New" w:hAnsi="Courier New"/>
-        </w:rPr>
-        <w:t>Imlementation</w:t>
-      </w:r>
-      <w:proofErr w:type="spellEnd"/>
-      <w:r>
-        <w:rPr>
-          <w:rFonts w:ascii="Courier New" w:hAnsi="Courier New"/>
-        </w:rPr>
-        <w:t xml:space="preserve"> Da - 8 hours\n 5</w:t>
+        <w:t>Extended Price\n \n \n Proramme Support / Imlementation Da - 8 hours\n 5</w:t>
       </w:r>
       <w:r>
         <w:rPr>
@@ -2485,50 +2521,21 @@
           <w:rFonts w:ascii="Courier New" w:hAnsi="Courier New"/>
         </w:rPr>
         <w:tab/>
-        <w:t xml:space="preserve">$5,678.40\n \n Ongoing Resource Unit Charges\n Additional Resource Units -GST </w:t>
-      </w:r>
-      <w:proofErr w:type="spellStart"/>
-      <w:r>
-        <w:rPr>
-          <w:rFonts w:ascii="Courier New" w:hAnsi="Courier New"/>
-        </w:rPr>
-        <w:t>Excl</w:t>
-      </w:r>
-      <w:proofErr w:type="spellEnd"/>
+        <w:t>$5,678.40\n \n Ongoing Resource Unit Charges\n Additional Resource Units -GST Excl</w:t>
+      </w:r>
       <w:r>
         <w:rPr>
           <w:rFonts w:ascii="Courier New" w:hAnsi="Courier New"/>
         </w:rPr>
         <w:tab/>
-      </w:r>
-      <w:proofErr w:type="spellStart"/>
-      <w:r>
-        <w:rPr>
-          <w:rFonts w:ascii="Courier New" w:hAnsi="Courier New"/>
-        </w:rPr>
         <w:t>Quanity</w:t>
       </w:r>
-      <w:proofErr w:type="spellEnd"/>
       <w:r>
         <w:rPr>
           <w:rFonts w:ascii="Courier New" w:hAnsi="Courier New"/>
         </w:rPr>
         <w:tab/>
-        <w:t xml:space="preserve">RU </w:t>
-      </w:r>
-      <w:proofErr w:type="gramStart"/>
-      <w:r>
-        <w:rPr>
-          <w:rFonts w:ascii="Courier New" w:hAnsi="Courier New"/>
-        </w:rPr>
-        <w:t>Price(</w:t>
-      </w:r>
-      <w:proofErr w:type="gramEnd"/>
-      <w:r>
-        <w:rPr>
-          <w:rFonts w:ascii="Courier New" w:hAnsi="Courier New"/>
-        </w:rPr>
-        <w:t>per month)</w:t>
+        <w:t>RU Price(per month)</w:t>
       </w:r>
       <w:r>
         <w:rPr>
@@ -2589,21 +2596,7 @@
           <w:rFonts w:ascii="Courier New" w:hAnsi="Courier New"/>
         </w:rPr>
         <w:tab/>
-        <w:t>$  31,146.24\</w:t>
-      </w:r>
-      <w:proofErr w:type="spellStart"/>
-      <w:r>
-        <w:rPr>
-          <w:rFonts w:ascii="Courier New" w:hAnsi="Courier New"/>
-        </w:rPr>
-        <w:t>nFirewall</w:t>
-      </w:r>
-      <w:proofErr w:type="spellEnd"/>
-      <w:r>
-        <w:rPr>
-          <w:rFonts w:ascii="Courier New" w:hAnsi="Courier New"/>
-        </w:rPr>
-        <w:t>-Support xline2\t2\t$     324.44</w:t>
+        <w:t>$  31,146.24\nFirewall-Support xline2\t2\t$     324.44</w:t>
       </w:r>
       <w:r>
         <w:rPr>
@@ -2617,21 +2610,7 @@
           <w:rFonts w:ascii="Courier New" w:hAnsi="Courier New"/>
         </w:rPr>
         <w:tab/>
-        <w:t>$  31,146.24\</w:t>
-      </w:r>
-      <w:proofErr w:type="spellStart"/>
-      <w:r>
-        <w:rPr>
-          <w:rFonts w:ascii="Courier New" w:hAnsi="Courier New"/>
-        </w:rPr>
-        <w:t>nFirewall</w:t>
-      </w:r>
-      <w:proofErr w:type="spellEnd"/>
-      <w:r>
-        <w:rPr>
-          <w:rFonts w:ascii="Courier New" w:hAnsi="Courier New"/>
-        </w:rPr>
-        <w:t>-Infrastructure-New-Complex (ASA5585)\t2\t$    - $   -</w:t>
+        <w:t>$  31,146.24\nFirewall-Infrastructure-New-Complex (ASA5585)\t2\t$    - $   -</w:t>
       </w:r>
       <w:r>
         <w:rPr>
@@ -2696,21 +2675,11 @@
         </w:rPr>
         <w:t xml:space="preserve"># </w:t>
       </w:r>
-      <w:proofErr w:type="spellStart"/>
-      <w:proofErr w:type="gramStart"/>
-      <w:r>
-        <w:rPr>
-          <w:rFonts w:ascii="Courier New" w:hAnsi="Courier New"/>
-        </w:rPr>
-        <w:t>js</w:t>
-      </w:r>
-      <w:proofErr w:type="spellEnd"/>
-      <w:proofErr w:type="gramEnd"/>
-      <w:r>
-        <w:rPr>
-          <w:rFonts w:ascii="Courier New" w:hAnsi="Courier New"/>
-        </w:rPr>
-        <w:t xml:space="preserve"> </w:t>
+      <w:r>
+        <w:rPr>
+          <w:rFonts w:ascii="Courier New" w:hAnsi="Courier New"/>
+        </w:rPr>
+        <w:t xml:space="preserve">js </w:t>
       </w:r>
       <w:r>
         <w:rPr>
@@ -2729,105 +2698,33 @@
         <w:rPr>
           <w:rFonts w:ascii="Courier New" w:hAnsi="Courier New"/>
         </w:rPr>
-        <w:t>$ cd ~/</w:t>
-      </w:r>
-      <w:proofErr w:type="spellStart"/>
-      <w:r>
-        <w:rPr>
-          <w:rFonts w:ascii="Courier New" w:hAnsi="Courier New"/>
-        </w:rPr>
-        <w:t>sn_poc</w:t>
-      </w:r>
-      <w:proofErr w:type="spellEnd"/>
-      <w:r>
-        <w:rPr>
-          <w:rFonts w:ascii="Courier New" w:hAnsi="Courier New"/>
-        </w:rPr>
-        <w:t>/</w:t>
-      </w:r>
-      <w:proofErr w:type="spellStart"/>
-      <w:r>
-        <w:rPr>
-          <w:rFonts w:ascii="Courier New" w:hAnsi="Courier New"/>
-        </w:rPr>
-        <w:t>servicenow</w:t>
-      </w:r>
-      <w:proofErr w:type="spellEnd"/>
-      <w:r>
-        <w:rPr>
-          <w:rFonts w:ascii="Courier New" w:hAnsi="Courier New"/>
-        </w:rPr>
-        <w:t xml:space="preserve"> </w:t>
-      </w:r>
-    </w:p>
-    <w:p>
-      <w:pPr>
-        <w:rPr>
-          <w:rFonts w:ascii="Courier New" w:hAnsi="Courier New"/>
-        </w:rPr>
-      </w:pPr>
-      <w:r>
-        <w:rPr>
-          <w:rFonts w:ascii="Courier New" w:hAnsi="Courier New"/>
-        </w:rPr>
-        <w:t xml:space="preserve">$ </w:t>
-      </w:r>
-      <w:proofErr w:type="spellStart"/>
-      <w:proofErr w:type="gramStart"/>
-      <w:r>
-        <w:rPr>
-          <w:rFonts w:ascii="Courier New" w:hAnsi="Courier New"/>
-        </w:rPr>
-        <w:t>jsc</w:t>
-      </w:r>
-      <w:proofErr w:type="spellEnd"/>
-      <w:proofErr w:type="gramEnd"/>
-      <w:r>
-        <w:rPr>
-          <w:rFonts w:ascii="Courier New" w:hAnsi="Courier New"/>
-        </w:rPr>
-        <w:t xml:space="preserve"> javascript_servicenow_automation.js </w:t>
-      </w:r>
-    </w:p>
-    <w:p>
-      <w:pPr>
-        <w:rPr>
-          <w:rFonts w:ascii="Courier New" w:hAnsi="Courier New"/>
-        </w:rPr>
-      </w:pPr>
-      <w:r>
-        <w:rPr>
-          <w:rFonts w:ascii="Courier New" w:hAnsi="Courier New"/>
-        </w:rPr>
-        <w:t>--&gt; &lt;</w:t>
-      </w:r>
-      <w:proofErr w:type="gramStart"/>
-      <w:r>
-        <w:rPr>
-          <w:rFonts w:ascii="Courier New" w:hAnsi="Courier New"/>
-        </w:rPr>
-        <w:t>item</w:t>
-      </w:r>
-      <w:proofErr w:type="gramEnd"/>
-      <w:r>
-        <w:rPr>
-          <w:rFonts w:ascii="Courier New" w:hAnsi="Courier New"/>
-        </w:rPr>
-        <w:t>&gt;&lt;</w:t>
-      </w:r>
-      <w:proofErr w:type="spellStart"/>
-      <w:r>
-        <w:rPr>
-          <w:rFonts w:ascii="Courier New" w:hAnsi="Courier New"/>
-        </w:rPr>
-        <w:t>asset_id</w:t>
-      </w:r>
-      <w:proofErr w:type="spellEnd"/>
-      <w:r>
-        <w:rPr>
-          <w:rFonts w:ascii="Courier New" w:hAnsi="Courier New"/>
-        </w:rPr>
-        <w:t>&gt;</w:t>
+        <w:t xml:space="preserve">$ cd ~/sn_poc/servicenow </w:t>
+      </w:r>
+    </w:p>
+    <w:p>
+      <w:pPr>
+        <w:rPr>
+          <w:rFonts w:ascii="Courier New" w:hAnsi="Courier New"/>
+        </w:rPr>
+      </w:pPr>
+      <w:r>
+        <w:rPr>
+          <w:rFonts w:ascii="Courier New" w:hAnsi="Courier New"/>
+        </w:rPr>
+        <w:t xml:space="preserve">$ jsc javascript_servicenow_automation.js </w:t>
+      </w:r>
+    </w:p>
+    <w:p>
+      <w:pPr>
+        <w:rPr>
+          <w:rFonts w:ascii="Courier New" w:hAnsi="Courier New"/>
+        </w:rPr>
+      </w:pPr>
+      <w:r>
+        <w:rPr>
+          <w:rFonts w:ascii="Courier New" w:hAnsi="Courier New"/>
+        </w:rPr>
+        <w:t>--&gt; &lt;item&gt;&lt;asset_id&gt;</w:t>
       </w:r>
       <w:r>
         <w:rPr>
@@ -2839,21 +2736,7 @@
         <w:rPr>
           <w:rFonts w:ascii="Courier New" w:hAnsi="Courier New"/>
         </w:rPr>
-        <w:t>&lt;/</w:t>
-      </w:r>
-      <w:proofErr w:type="spellStart"/>
-      <w:r>
-        <w:rPr>
-          <w:rFonts w:ascii="Courier New" w:hAnsi="Courier New"/>
-        </w:rPr>
-        <w:t>asset_id</w:t>
-      </w:r>
-      <w:proofErr w:type="spellEnd"/>
-      <w:r>
-        <w:rPr>
-          <w:rFonts w:ascii="Courier New" w:hAnsi="Courier New"/>
-        </w:rPr>
-        <w:t>&gt;&lt;components&gt;</w:t>
+        <w:t>&lt;/asset_id&gt;&lt;components&gt;</w:t>
       </w:r>
       <w:r>
         <w:rPr>
@@ -2878,49 +2761,7 @@
         <w:rPr>
           <w:rFonts w:ascii="Courier New" w:hAnsi="Courier New"/>
         </w:rPr>
-        <w:t>--&gt; &lt;</w:t>
-      </w:r>
-      <w:proofErr w:type="gramStart"/>
-      <w:r>
-        <w:rPr>
-          <w:rFonts w:ascii="Courier New" w:hAnsi="Courier New"/>
-        </w:rPr>
-        <w:t>item</w:t>
-      </w:r>
-      <w:proofErr w:type="gramEnd"/>
-      <w:r>
-        <w:rPr>
-          <w:rFonts w:ascii="Courier New" w:hAnsi="Courier New"/>
-        </w:rPr>
-        <w:t>&gt;&lt;</w:t>
-      </w:r>
-      <w:proofErr w:type="spellStart"/>
-      <w:r>
-        <w:rPr>
-          <w:rFonts w:ascii="Courier New" w:hAnsi="Courier New"/>
-        </w:rPr>
-        <w:t>asset_id</w:t>
-      </w:r>
-      <w:proofErr w:type="spellEnd"/>
-      <w:r>
-        <w:rPr>
-          <w:rFonts w:ascii="Courier New" w:hAnsi="Courier New"/>
-        </w:rPr>
-        <w:t>&gt;WS-c4999-F&lt;/</w:t>
-      </w:r>
-      <w:proofErr w:type="spellStart"/>
-      <w:r>
-        <w:rPr>
-          <w:rFonts w:ascii="Courier New" w:hAnsi="Courier New"/>
-        </w:rPr>
-        <w:t>asset_id</w:t>
-      </w:r>
-      <w:proofErr w:type="spellEnd"/>
-      <w:r>
-        <w:rPr>
-          <w:rFonts w:ascii="Courier New" w:hAnsi="Courier New"/>
-        </w:rPr>
-        <w:t>&gt;&lt;components&gt;WS-c4999-F,,  Firewall-Support YYYY&lt;/components&gt;&lt;item&gt;</w:t>
+        <w:t>--&gt; &lt;item&gt;&lt;asset_id&gt;WS-c4999-F&lt;/asset_id&gt;&lt;components&gt;WS-c4999-F,,  Firewall-Support YYYY&lt;/components&gt;&lt;item&gt;</w:t>
       </w:r>
     </w:p>
     <w:p>
@@ -2961,50 +2802,20 @@
         <w:rPr>
           <w:rFonts w:ascii="Courier New" w:hAnsi="Courier New"/>
         </w:rPr>
-        <w:t xml:space="preserve">// </w:t>
-      </w:r>
-      <w:proofErr w:type="gramStart"/>
-      <w:r>
-        <w:rPr>
-          <w:rFonts w:ascii="Courier New" w:hAnsi="Courier New"/>
-        </w:rPr>
-        <w:t>single</w:t>
-      </w:r>
-      <w:proofErr w:type="gramEnd"/>
-      <w:r>
-        <w:rPr>
-          <w:rFonts w:ascii="Courier New" w:hAnsi="Courier New"/>
-        </w:rPr>
-        <w:t xml:space="preserve"> asset id with description text</w:t>
-      </w:r>
-    </w:p>
-    <w:p>
-      <w:pPr>
-        <w:rPr>
-          <w:rFonts w:ascii="Courier New" w:hAnsi="Courier New"/>
-        </w:rPr>
-      </w:pPr>
-      <w:proofErr w:type="spellStart"/>
-      <w:proofErr w:type="gramStart"/>
-      <w:r>
-        <w:rPr>
-          <w:rFonts w:ascii="Courier New" w:hAnsi="Courier New"/>
-        </w:rPr>
-        <w:t>sow</w:t>
-      </w:r>
-      <w:proofErr w:type="gramEnd"/>
-      <w:r>
-        <w:rPr>
-          <w:rFonts w:ascii="Courier New" w:hAnsi="Courier New"/>
-        </w:rPr>
-        <w:t>_bill_of_materials</w:t>
-      </w:r>
-      <w:proofErr w:type="spellEnd"/>
-      <w:r>
-        <w:rPr>
-          <w:rFonts w:ascii="Courier New" w:hAnsi="Courier New"/>
-        </w:rPr>
-        <w:t xml:space="preserve"> =  "1.0</w:t>
+        <w:t>// single asset id with description text</w:t>
+      </w:r>
+    </w:p>
+    <w:p>
+      <w:pPr>
+        <w:rPr>
+          <w:rFonts w:ascii="Courier New" w:hAnsi="Courier New"/>
+        </w:rPr>
+      </w:pPr>
+      <w:r>
+        <w:rPr>
+          <w:rFonts w:ascii="Courier New" w:hAnsi="Courier New"/>
+        </w:rPr>
+        <w:t>sow_bill_of_materials =  "1.0</w:t>
       </w:r>
       <w:r>
         <w:rPr>
@@ -3027,27 +2838,11 @@
           <w:rFonts w:ascii="Courier New" w:hAnsi="Courier New"/>
         </w:rPr>
       </w:pPr>
-      <w:proofErr w:type="spellStart"/>
-      <w:proofErr w:type="gramStart"/>
-      <w:r>
-        <w:rPr>
-          <w:rFonts w:ascii="Courier New" w:hAnsi="Courier New"/>
-        </w:rPr>
-        <w:t>detail</w:t>
-      </w:r>
-      <w:proofErr w:type="gramEnd"/>
-      <w:r>
-        <w:rPr>
-          <w:rFonts w:ascii="Courier New" w:hAnsi="Courier New"/>
-        </w:rPr>
-        <w:t>_bom_info</w:t>
-      </w:r>
-      <w:proofErr w:type="spellEnd"/>
-      <w:r>
-        <w:rPr>
-          <w:rFonts w:ascii="Courier New" w:hAnsi="Courier New"/>
-        </w:rPr>
-        <w:t xml:space="preserve"> = "Firewall-Infrastructure-New-Complex (</w:t>
+      <w:r>
+        <w:rPr>
+          <w:rFonts w:ascii="Courier New" w:hAnsi="Courier New"/>
+        </w:rPr>
+        <w:t>detail_bom_info = "Firewall-Infrastructure-New-Complex (</w:t>
       </w:r>
       <w:r>
         <w:rPr>
@@ -3094,21 +2889,7 @@
           <w:rFonts w:ascii="Courier New" w:hAnsi="Courier New"/>
         </w:rPr>
         <w:tab/>
-        <w:t>$  31,146.24\</w:t>
-      </w:r>
-      <w:proofErr w:type="spellStart"/>
-      <w:r>
-        <w:rPr>
-          <w:rFonts w:ascii="Courier New" w:hAnsi="Courier New"/>
-        </w:rPr>
-        <w:t>nFirewall</w:t>
-      </w:r>
-      <w:proofErr w:type="spellEnd"/>
-      <w:r>
-        <w:rPr>
-          <w:rFonts w:ascii="Courier New" w:hAnsi="Courier New"/>
-        </w:rPr>
-        <w:t>-Support xline2\t2\t$     324.44</w:t>
+        <w:t>$  31,146.24\nFirewall-Support xline2\t2\t$     324.44</w:t>
       </w:r>
       <w:r>
         <w:rPr>
@@ -3122,21 +2903,7 @@
           <w:rFonts w:ascii="Courier New" w:hAnsi="Courier New"/>
         </w:rPr>
         <w:tab/>
-        <w:t>$  31,146.24\</w:t>
-      </w:r>
-      <w:proofErr w:type="spellStart"/>
-      <w:r>
-        <w:rPr>
-          <w:rFonts w:ascii="Courier New" w:hAnsi="Courier New"/>
-        </w:rPr>
-        <w:t>nFirewall</w:t>
-      </w:r>
-      <w:proofErr w:type="spellEnd"/>
-      <w:r>
-        <w:rPr>
-          <w:rFonts w:ascii="Courier New" w:hAnsi="Courier New"/>
-        </w:rPr>
-        <w:t>-Infrastructure-New-Complex (ASA5585)\t2\t$    - $   -</w:t>
+        <w:t>$  31,146.24\nFirewall-Infrastructure-New-Complex (ASA5585)\t2\t$    - $   -</w:t>
       </w:r>
       <w:r>
         <w:rPr>
@@ -3207,21 +2974,11 @@
         </w:rPr>
         <w:t xml:space="preserve"># </w:t>
       </w:r>
-      <w:proofErr w:type="spellStart"/>
-      <w:proofErr w:type="gramStart"/>
-      <w:r>
-        <w:rPr>
-          <w:rFonts w:ascii="Courier New" w:hAnsi="Courier New"/>
-        </w:rPr>
-        <w:t>js</w:t>
-      </w:r>
-      <w:proofErr w:type="spellEnd"/>
-      <w:proofErr w:type="gramEnd"/>
-      <w:r>
-        <w:rPr>
-          <w:rFonts w:ascii="Courier New" w:hAnsi="Courier New"/>
-        </w:rPr>
-        <w:t xml:space="preserve"> </w:t>
+      <w:r>
+        <w:rPr>
+          <w:rFonts w:ascii="Courier New" w:hAnsi="Courier New"/>
+        </w:rPr>
+        <w:t xml:space="preserve">js </w:t>
       </w:r>
       <w:r>
         <w:rPr>
@@ -3240,119 +2997,33 @@
         <w:rPr>
           <w:rFonts w:ascii="Courier New" w:hAnsi="Courier New"/>
         </w:rPr>
-        <w:t>$ cd ~/</w:t>
-      </w:r>
-      <w:proofErr w:type="spellStart"/>
-      <w:r>
-        <w:rPr>
-          <w:rFonts w:ascii="Courier New" w:hAnsi="Courier New"/>
-        </w:rPr>
-        <w:t>sn_poc</w:t>
-      </w:r>
-      <w:proofErr w:type="spellEnd"/>
-      <w:r>
-        <w:rPr>
-          <w:rFonts w:ascii="Courier New" w:hAnsi="Courier New"/>
-        </w:rPr>
-        <w:t>/</w:t>
-      </w:r>
-      <w:proofErr w:type="spellStart"/>
-      <w:r>
-        <w:rPr>
-          <w:rFonts w:ascii="Courier New" w:hAnsi="Courier New"/>
-        </w:rPr>
-        <w:t>servicenow</w:t>
-      </w:r>
-      <w:proofErr w:type="spellEnd"/>
-      <w:r>
-        <w:rPr>
-          <w:rFonts w:ascii="Courier New" w:hAnsi="Courier New"/>
-        </w:rPr>
-        <w:t xml:space="preserve"> </w:t>
-      </w:r>
-    </w:p>
-    <w:p>
-      <w:pPr>
-        <w:rPr>
-          <w:rFonts w:ascii="Courier New" w:hAnsi="Courier New"/>
-        </w:rPr>
-      </w:pPr>
-      <w:r>
-        <w:rPr>
-          <w:rFonts w:ascii="Courier New" w:hAnsi="Courier New"/>
-        </w:rPr>
-        <w:t xml:space="preserve">$ </w:t>
-      </w:r>
-      <w:proofErr w:type="spellStart"/>
-      <w:proofErr w:type="gramStart"/>
-      <w:r>
-        <w:rPr>
-          <w:rFonts w:ascii="Courier New" w:hAnsi="Courier New"/>
-        </w:rPr>
-        <w:t>jsc</w:t>
-      </w:r>
-      <w:proofErr w:type="spellEnd"/>
-      <w:proofErr w:type="gramEnd"/>
-      <w:r>
-        <w:rPr>
-          <w:rFonts w:ascii="Courier New" w:hAnsi="Courier New"/>
-        </w:rPr>
-        <w:t xml:space="preserve"> javascript_servicenow_automation.js </w:t>
-      </w:r>
-    </w:p>
-    <w:p>
-      <w:pPr>
-        <w:rPr>
-          <w:rFonts w:ascii="Courier New" w:hAnsi="Courier New"/>
-        </w:rPr>
-      </w:pPr>
-      <w:r>
-        <w:rPr>
-          <w:rFonts w:ascii="Courier New" w:hAnsi="Courier New"/>
-        </w:rPr>
-        <w:t>--&gt; &lt;</w:t>
-      </w:r>
-      <w:proofErr w:type="gramStart"/>
-      <w:r>
-        <w:rPr>
-          <w:rFonts w:ascii="Courier New" w:hAnsi="Courier New"/>
-        </w:rPr>
-        <w:t>item</w:t>
-      </w:r>
-      <w:proofErr w:type="gramEnd"/>
-      <w:r>
-        <w:rPr>
-          <w:rFonts w:ascii="Courier New" w:hAnsi="Courier New"/>
-        </w:rPr>
-        <w:t>&gt;&lt;</w:t>
-      </w:r>
-      <w:proofErr w:type="spellStart"/>
-      <w:r>
-        <w:rPr>
-          <w:rFonts w:ascii="Courier New" w:hAnsi="Courier New"/>
-        </w:rPr>
-        <w:t>asset_id</w:t>
-      </w:r>
-      <w:proofErr w:type="spellEnd"/>
-      <w:r>
-        <w:rPr>
-          <w:rFonts w:ascii="Courier New" w:hAnsi="Courier New"/>
-        </w:rPr>
-        <w:t>&gt;WS-c4999-F&lt;/</w:t>
-      </w:r>
-      <w:proofErr w:type="spellStart"/>
-      <w:r>
-        <w:rPr>
-          <w:rFonts w:ascii="Courier New" w:hAnsi="Courier New"/>
-        </w:rPr>
-        <w:t>asset_id</w:t>
-      </w:r>
-      <w:proofErr w:type="spellEnd"/>
-      <w:r>
-        <w:rPr>
-          <w:rFonts w:ascii="Courier New" w:hAnsi="Courier New"/>
-        </w:rPr>
-        <w:t>&gt;&lt;components&gt;WS-c4999-F,,  Firewall-Support YYYY&lt;/components&gt;&lt;item&gt;$</w:t>
+        <w:t xml:space="preserve">$ cd ~/sn_poc/servicenow </w:t>
+      </w:r>
+    </w:p>
+    <w:p>
+      <w:pPr>
+        <w:rPr>
+          <w:rFonts w:ascii="Courier New" w:hAnsi="Courier New"/>
+        </w:rPr>
+      </w:pPr>
+      <w:r>
+        <w:rPr>
+          <w:rFonts w:ascii="Courier New" w:hAnsi="Courier New"/>
+        </w:rPr>
+        <w:t xml:space="preserve">$ jsc javascript_servicenow_automation.js </w:t>
+      </w:r>
+    </w:p>
+    <w:p>
+      <w:pPr>
+        <w:rPr>
+          <w:rFonts w:ascii="Courier New" w:hAnsi="Courier New"/>
+        </w:rPr>
+      </w:pPr>
+      <w:r>
+        <w:rPr>
+          <w:rFonts w:ascii="Courier New" w:hAnsi="Courier New"/>
+        </w:rPr>
+        <w:t>--&gt; &lt;item&gt;&lt;asset_id&gt;WS-c4999-F&lt;/asset_id&gt;&lt;components&gt;WS-c4999-F,,  Firewall-Support YYYY&lt;/components&gt;&lt;item&gt;$</w:t>
       </w:r>
     </w:p>
     <w:p>
@@ -3380,50 +3051,20 @@
         <w:rPr>
           <w:rFonts w:ascii="Courier New" w:hAnsi="Courier New"/>
         </w:rPr>
-        <w:t xml:space="preserve">// </w:t>
-      </w:r>
-      <w:proofErr w:type="gramStart"/>
-      <w:r>
-        <w:rPr>
-          <w:rFonts w:ascii="Courier New" w:hAnsi="Courier New"/>
-        </w:rPr>
-        <w:t>single</w:t>
-      </w:r>
-      <w:proofErr w:type="gramEnd"/>
-      <w:r>
-        <w:rPr>
-          <w:rFonts w:ascii="Courier New" w:hAnsi="Courier New"/>
-        </w:rPr>
-        <w:t xml:space="preserve"> asset id with description text</w:t>
-      </w:r>
-    </w:p>
-    <w:p>
-      <w:pPr>
-        <w:rPr>
-          <w:rFonts w:ascii="Courier New" w:hAnsi="Courier New"/>
-        </w:rPr>
-      </w:pPr>
-      <w:proofErr w:type="spellStart"/>
-      <w:proofErr w:type="gramStart"/>
-      <w:r>
-        <w:rPr>
-          <w:rFonts w:ascii="Courier New" w:hAnsi="Courier New"/>
-        </w:rPr>
-        <w:t>sow</w:t>
-      </w:r>
-      <w:proofErr w:type="gramEnd"/>
-      <w:r>
-        <w:rPr>
-          <w:rFonts w:ascii="Courier New" w:hAnsi="Courier New"/>
-        </w:rPr>
-        <w:t>_bill_of_materials</w:t>
-      </w:r>
-      <w:proofErr w:type="spellEnd"/>
-      <w:r>
-        <w:rPr>
-          <w:rFonts w:ascii="Courier New" w:hAnsi="Courier New"/>
-        </w:rPr>
-        <w:t xml:space="preserve"> =  "1.0</w:t>
+        <w:t>// single asset id with description text</w:t>
+      </w:r>
+    </w:p>
+    <w:p>
+      <w:pPr>
+        <w:rPr>
+          <w:rFonts w:ascii="Courier New" w:hAnsi="Courier New"/>
+        </w:rPr>
+      </w:pPr>
+      <w:r>
+        <w:rPr>
+          <w:rFonts w:ascii="Courier New" w:hAnsi="Courier New"/>
+        </w:rPr>
+        <w:t>sow_bill_of_materials =  "1.0</w:t>
       </w:r>
       <w:r>
         <w:rPr>
@@ -3450,29 +3091,7 @@
         <w:rPr>
           <w:rFonts w:ascii="Courier New" w:hAnsi="Courier New"/>
         </w:rPr>
-        <w:t xml:space="preserve">// </w:t>
-      </w:r>
-      <w:proofErr w:type="spellStart"/>
-      <w:proofErr w:type="gramStart"/>
-      <w:r>
-        <w:rPr>
-          <w:rFonts w:ascii="Courier New" w:hAnsi="Courier New"/>
-        </w:rPr>
-        <w:t>detail</w:t>
-      </w:r>
-      <w:proofErr w:type="gramEnd"/>
-      <w:r>
-        <w:rPr>
-          <w:rFonts w:ascii="Courier New" w:hAnsi="Courier New"/>
-        </w:rPr>
-        <w:t>_bom_info</w:t>
-      </w:r>
-      <w:proofErr w:type="spellEnd"/>
-      <w:r>
-        <w:rPr>
-          <w:rFonts w:ascii="Courier New" w:hAnsi="Courier New"/>
-        </w:rPr>
-        <w:t xml:space="preserve"> = "Firewall-Infrastructure-New-Complex (</w:t>
+        <w:t>// detail_bom_info = "Firewall-Infrastructure-New-Complex (</w:t>
       </w:r>
       <w:r>
         <w:rPr>
@@ -3519,21 +3138,7 @@
           <w:rFonts w:ascii="Courier New" w:hAnsi="Courier New"/>
         </w:rPr>
         <w:tab/>
-        <w:t>$  31,146.24\</w:t>
-      </w:r>
-      <w:proofErr w:type="spellStart"/>
-      <w:r>
-        <w:rPr>
-          <w:rFonts w:ascii="Courier New" w:hAnsi="Courier New"/>
-        </w:rPr>
-        <w:t>nFirewall</w:t>
-      </w:r>
-      <w:proofErr w:type="spellEnd"/>
-      <w:r>
-        <w:rPr>
-          <w:rFonts w:ascii="Courier New" w:hAnsi="Courier New"/>
-        </w:rPr>
-        <w:t>-Support xline2\t2\t$     324.44</w:t>
+        <w:t>$  31,146.24\nFirewall-Support xline2\t2\t$     324.44</w:t>
       </w:r>
       <w:r>
         <w:rPr>
@@ -3547,21 +3152,7 @@
           <w:rFonts w:ascii="Courier New" w:hAnsi="Courier New"/>
         </w:rPr>
         <w:tab/>
-        <w:t>$  31,146.24\</w:t>
-      </w:r>
-      <w:proofErr w:type="spellStart"/>
-      <w:r>
-        <w:rPr>
-          <w:rFonts w:ascii="Courier New" w:hAnsi="Courier New"/>
-        </w:rPr>
-        <w:t>nFirewall</w:t>
-      </w:r>
-      <w:proofErr w:type="spellEnd"/>
-      <w:r>
-        <w:rPr>
-          <w:rFonts w:ascii="Courier New" w:hAnsi="Courier New"/>
-        </w:rPr>
-        <w:t>-Infrastructure-New-Complex (ASA5585)\t2\t$    - $   -</w:t>
+        <w:t>$  31,146.24\nFirewall-Infrastructure-New-Complex (ASA5585)\t2\t$    - $   -</w:t>
       </w:r>
       <w:r>
         <w:rPr>
@@ -3619,111 +3210,11 @@
           <w:rFonts w:ascii="Courier New" w:hAnsi="Courier New"/>
         </w:rPr>
       </w:pPr>
-      <w:proofErr w:type="spellStart"/>
-      <w:proofErr w:type="gramStart"/>
-      <w:r>
-        <w:rPr>
-          <w:rFonts w:ascii="Courier New" w:hAnsi="Courier New"/>
-        </w:rPr>
-        <w:t>detail</w:t>
-      </w:r>
-      <w:proofErr w:type="gramEnd"/>
-      <w:r>
-        <w:rPr>
-          <w:rFonts w:ascii="Courier New" w:hAnsi="Courier New"/>
-        </w:rPr>
-        <w:t>_bom_info</w:t>
-      </w:r>
-      <w:proofErr w:type="spellEnd"/>
-      <w:r>
-        <w:rPr>
-          <w:rFonts w:ascii="Courier New" w:hAnsi="Courier New"/>
-        </w:rPr>
-        <w:t xml:space="preserve"> = "blah\</w:t>
-      </w:r>
-      <w:proofErr w:type="spellStart"/>
-      <w:r>
-        <w:rPr>
-          <w:rFonts w:ascii="Courier New" w:hAnsi="Courier New"/>
-        </w:rPr>
-        <w:t>nblah</w:t>
-      </w:r>
-      <w:proofErr w:type="spellEnd"/>
-      <w:r>
-        <w:rPr>
-          <w:rFonts w:ascii="Courier New" w:hAnsi="Courier New"/>
-        </w:rPr>
-        <w:t>\n1.0 XXXXXX\</w:t>
-      </w:r>
-      <w:proofErr w:type="spellStart"/>
-      <w:r>
-        <w:rPr>
-          <w:rFonts w:ascii="Courier New" w:hAnsi="Courier New"/>
-        </w:rPr>
-        <w:t>thello</w:t>
-      </w:r>
-      <w:proofErr w:type="spellEnd"/>
-      <w:r>
-        <w:rPr>
-          <w:rFonts w:ascii="Courier New" w:hAnsi="Courier New"/>
-        </w:rPr>
-        <w:t xml:space="preserve"> there after XXXX\tcell2\tcell3\n something else\n something else\n2.0 </w:t>
-      </w:r>
-      <w:proofErr w:type="spellStart"/>
-      <w:r>
-        <w:rPr>
-          <w:rFonts w:ascii="Courier New" w:hAnsi="Courier New"/>
-        </w:rPr>
-        <w:t>xxxxxxx</w:t>
-      </w:r>
-      <w:proofErr w:type="spellEnd"/>
-      <w:r>
-        <w:rPr>
-          <w:rFonts w:ascii="Courier New" w:hAnsi="Courier New"/>
-        </w:rPr>
-        <w:t xml:space="preserve"> nothing here\</w:t>
-      </w:r>
-      <w:proofErr w:type="spellStart"/>
-      <w:r>
-        <w:rPr>
-          <w:rFonts w:ascii="Courier New" w:hAnsi="Courier New"/>
-        </w:rPr>
-        <w:t>nblah</w:t>
-      </w:r>
-      <w:proofErr w:type="spellEnd"/>
-      <w:r>
-        <w:rPr>
-          <w:rFonts w:ascii="Courier New" w:hAnsi="Courier New"/>
-        </w:rPr>
-        <w:t>\</w:t>
-      </w:r>
-      <w:proofErr w:type="spellStart"/>
-      <w:r>
-        <w:rPr>
-          <w:rFonts w:ascii="Courier New" w:hAnsi="Courier New"/>
-        </w:rPr>
-        <w:t>nblah</w:t>
-      </w:r>
-      <w:proofErr w:type="spellEnd"/>
-      <w:r>
-        <w:rPr>
-          <w:rFonts w:ascii="Courier New" w:hAnsi="Courier New"/>
-        </w:rPr>
-        <w:t>\n3.0 YYYYYY\</w:t>
-      </w:r>
-      <w:proofErr w:type="spellStart"/>
-      <w:r>
-        <w:rPr>
-          <w:rFonts w:ascii="Courier New" w:hAnsi="Courier New"/>
-        </w:rPr>
-        <w:t>tthis</w:t>
-      </w:r>
-      <w:proofErr w:type="spellEnd"/>
-      <w:r>
-        <w:rPr>
-          <w:rFonts w:ascii="Courier New" w:hAnsi="Courier New"/>
-        </w:rPr>
-        <w:t xml:space="preserve"> is text after YYYYYY\tcell2.x\n";</w:t>
+      <w:r>
+        <w:rPr>
+          <w:rFonts w:ascii="Courier New" w:hAnsi="Courier New"/>
+        </w:rPr>
+        <w:t>detail_bom_info = "blah\nblah\n1.0 XXXXXX\thello there after XXXX\tcell2\tcell3\n something else\n something else\n2.0 xxxxxxx nothing here\nblah\nblah\n3.0 YYYYYY\tthis is text after YYYYYY\tcell2.x\n";</w:t>
       </w:r>
     </w:p>
     <w:p>
@@ -3745,21 +3236,11 @@
         </w:rPr>
         <w:t xml:space="preserve"># </w:t>
       </w:r>
-      <w:proofErr w:type="spellStart"/>
-      <w:proofErr w:type="gramStart"/>
-      <w:r>
-        <w:rPr>
-          <w:rFonts w:ascii="Courier New" w:hAnsi="Courier New"/>
-        </w:rPr>
-        <w:t>js</w:t>
-      </w:r>
-      <w:proofErr w:type="spellEnd"/>
-      <w:proofErr w:type="gramEnd"/>
-      <w:r>
-        <w:rPr>
-          <w:rFonts w:ascii="Courier New" w:hAnsi="Courier New"/>
-        </w:rPr>
-        <w:t xml:space="preserve"> </w:t>
+      <w:r>
+        <w:rPr>
+          <w:rFonts w:ascii="Courier New" w:hAnsi="Courier New"/>
+        </w:rPr>
+        <w:t xml:space="preserve">js </w:t>
       </w:r>
       <w:r>
         <w:rPr>
@@ -3778,111 +3259,45 @@
         <w:rPr>
           <w:rFonts w:ascii="Courier New" w:hAnsi="Courier New"/>
         </w:rPr>
-        <w:t>$ cd ~/</w:t>
-      </w:r>
-      <w:proofErr w:type="spellStart"/>
-      <w:r>
-        <w:rPr>
-          <w:rFonts w:ascii="Courier New" w:hAnsi="Courier New"/>
-        </w:rPr>
-        <w:t>sn_poc</w:t>
-      </w:r>
-      <w:proofErr w:type="spellEnd"/>
-      <w:r>
-        <w:rPr>
-          <w:rFonts w:ascii="Courier New" w:hAnsi="Courier New"/>
-        </w:rPr>
-        <w:t>/</w:t>
-      </w:r>
-      <w:proofErr w:type="spellStart"/>
-      <w:r>
-        <w:rPr>
-          <w:rFonts w:ascii="Courier New" w:hAnsi="Courier New"/>
-        </w:rPr>
-        <w:t>servicenow</w:t>
-      </w:r>
-      <w:proofErr w:type="spellEnd"/>
-      <w:r>
-        <w:rPr>
-          <w:rFonts w:ascii="Courier New" w:hAnsi="Courier New"/>
-        </w:rPr>
-        <w:t xml:space="preserve"> </w:t>
-      </w:r>
-    </w:p>
-    <w:p>
-      <w:pPr>
-        <w:rPr>
-          <w:rFonts w:ascii="Courier New" w:hAnsi="Courier New"/>
-        </w:rPr>
-      </w:pPr>
-      <w:r>
-        <w:rPr>
-          <w:rFonts w:ascii="Courier New" w:hAnsi="Courier New"/>
-        </w:rPr>
-        <w:t xml:space="preserve">$ </w:t>
-      </w:r>
-      <w:proofErr w:type="spellStart"/>
-      <w:proofErr w:type="gramStart"/>
-      <w:r>
-        <w:rPr>
-          <w:rFonts w:ascii="Courier New" w:hAnsi="Courier New"/>
-        </w:rPr>
-        <w:t>jsc</w:t>
-      </w:r>
-      <w:proofErr w:type="spellEnd"/>
-      <w:proofErr w:type="gramEnd"/>
-      <w:r>
-        <w:rPr>
-          <w:rFonts w:ascii="Courier New" w:hAnsi="Courier New"/>
-        </w:rPr>
-        <w:t xml:space="preserve"> javascript_servicenow_automation.js </w:t>
-      </w:r>
-    </w:p>
-    <w:p>
-      <w:pPr>
-        <w:rPr>
-          <w:rFonts w:ascii="Courier New" w:hAnsi="Courier New"/>
-        </w:rPr>
-      </w:pPr>
-      <w:r>
-        <w:rPr>
-          <w:rFonts w:ascii="Courier New" w:hAnsi="Courier New"/>
-        </w:rPr>
-        <w:t>--&gt; &lt;</w:t>
-      </w:r>
-      <w:proofErr w:type="gramStart"/>
-      <w:r>
-        <w:rPr>
-          <w:rFonts w:ascii="Courier New" w:hAnsi="Courier New"/>
-        </w:rPr>
-        <w:t>item</w:t>
-      </w:r>
-      <w:proofErr w:type="gramEnd"/>
-      <w:r>
-        <w:rPr>
-          <w:rFonts w:ascii="Courier New" w:hAnsi="Courier New"/>
-        </w:rPr>
-        <w:t>&gt;&lt;asset_id&gt;WS-c4999-F&lt;/asset_id&gt;&lt;components&gt;,&lt;/components&gt;&lt;item&gt;</w:t>
-      </w:r>
-    </w:p>
-    <w:p>
-      <w:pPr>
-        <w:rPr>
-          <w:rFonts w:ascii="Courier New" w:hAnsi="Courier New"/>
-        </w:rPr>
-      </w:pPr>
-    </w:p>
-    <w:p>
-      <w:r>
-        <w:t xml:space="preserve">Note in </w:t>
-      </w:r>
-      <w:proofErr w:type="spellStart"/>
-      <w:r>
-        <w:t>ServiceNow</w:t>
-      </w:r>
-      <w:proofErr w:type="spellEnd"/>
-      <w:r>
-        <w:t xml:space="preserve"> this should raise an error as components is empty.</w:t>
+        <w:t xml:space="preserve">$ cd ~/sn_poc/servicenow </w:t>
+      </w:r>
+    </w:p>
+    <w:p>
+      <w:pPr>
+        <w:rPr>
+          <w:rFonts w:ascii="Courier New" w:hAnsi="Courier New"/>
+        </w:rPr>
+      </w:pPr>
+      <w:r>
+        <w:rPr>
+          <w:rFonts w:ascii="Courier New" w:hAnsi="Courier New"/>
+        </w:rPr>
+        <w:t xml:space="preserve">$ jsc javascript_servicenow_automation.js </w:t>
+      </w:r>
+    </w:p>
+    <w:p>
+      <w:pPr>
+        <w:rPr>
+          <w:rFonts w:ascii="Courier New" w:hAnsi="Courier New"/>
+        </w:rPr>
+      </w:pPr>
+      <w:r>
+        <w:rPr>
+          <w:rFonts w:ascii="Courier New" w:hAnsi="Courier New"/>
+        </w:rPr>
+        <w:t>--&gt; &lt;item&gt;&lt;asset_id&gt;WS-c4999-F&lt;/asset_id&gt;&lt;components&gt;,&lt;/components&gt;&lt;item&gt;</w:t>
+      </w:r>
+    </w:p>
+    <w:p>
+      <w:pPr>
+        <w:rPr>
+          <w:rFonts w:ascii="Courier New" w:hAnsi="Courier New"/>
+        </w:rPr>
+      </w:pPr>
+    </w:p>
+    <w:p>
+      <w:r>
+        <w:t>Note in ServiceNow this should raise an error as components is empty.</w:t>
       </w:r>
     </w:p>
     <w:p/>
@@ -3896,19 +3311,11 @@
     </w:p>
     <w:p>
       <w:r>
-        <w:t xml:space="preserve">Test </w:t>
-      </w:r>
-      <w:proofErr w:type="spellStart"/>
-      <w:r>
-        <w:t>sharepoint</w:t>
-      </w:r>
-      <w:proofErr w:type="spellEnd"/>
-      <w:r>
-        <w:t xml:space="preserve"> server</w:t>
-      </w:r>
-    </w:p>
-    <w:p>
-      <w:hyperlink r:id="rId8" w:history="1">
+        <w:t>Test sharepoint server</w:t>
+      </w:r>
+    </w:p>
+    <w:p>
+      <w:hyperlink r:id="rId10" w:history="1">
         <w:r>
           <w:rPr>
             <w:rStyle w:val="Hyperlink"/>
@@ -3918,15 +3325,10 @@
       </w:hyperlink>
     </w:p>
     <w:p>
-      <w:proofErr w:type="gramStart"/>
-      <w:r>
-        <w:t>username</w:t>
-      </w:r>
-      <w:proofErr w:type="gramEnd"/>
-      <w:r>
-        <w:t xml:space="preserve">: </w:t>
-      </w:r>
-      <w:hyperlink r:id="rId9" w:history="1">
+      <w:r>
+        <w:t xml:space="preserve">username: </w:t>
+      </w:r>
+      <w:hyperlink r:id="rId11" w:history="1">
         <w:r>
           <w:rPr>
             <w:rStyle w:val="Hyperlink"/>
@@ -3936,20 +3338,15 @@
       </w:hyperlink>
     </w:p>
     <w:p>
-      <w:proofErr w:type="gramStart"/>
-      <w:r>
-        <w:t>password</w:t>
-      </w:r>
-      <w:proofErr w:type="gramEnd"/>
-      <w:r>
-        <w:t>: mypassw0rd+</w:t>
+      <w:r>
+        <w:t>password: mypassw0rd+</w:t>
       </w:r>
     </w:p>
     <w:p>
       <w:r>
         <w:t xml:space="preserve">All documents in </w:t>
       </w:r>
-      <w:hyperlink r:id="rId10" w:history="1">
+      <w:hyperlink r:id="rId12" w:history="1">
         <w:r>
           <w:rPr>
             <w:rStyle w:val="Hyperlink"/>
@@ -3977,7 +3374,6 @@
       <w:pPr>
         <w:pStyle w:val="Heading2"/>
       </w:pPr>
-      <w:bookmarkStart w:id="0" w:name="_GoBack"/>
       <w:r>
         <w:t>Documents</w:t>
       </w:r>
@@ -3999,7 +3395,6 @@
           <w:tcPr>
             <w:tcW w:w="2943" w:type="dxa"/>
           </w:tcPr>
-          <w:bookmarkEnd w:id="0"/>
           <w:p>
             <w:r>
               <w:t>Filename</w:t>
@@ -4037,10 +3432,7 @@
               <w:t>TestDoc_SimpleBOM_SimpleQuote_singleAsset_withtable</w:t>
             </w:r>
             <w:r>
-              <w:t>.doc</w:t>
-            </w:r>
-            <w:r>
-              <w:t>x</w:t>
+              <w:t>.docx</w:t>
             </w:r>
           </w:p>
         </w:tc>
@@ -4322,6 +3714,208 @@
     </w:lvl>
   </w:abstractNum>
   <w:abstractNum w:abstractNumId="3">
+    <w:nsid w:val="0A7C714B"/>
+    <w:multiLevelType w:val="hybridMultilevel"/>
+    <w:tmpl w:val="24B20CD0"/>
+    <w:lvl w:ilvl="0" w:tplc="04090001">
+      <w:start w:val="1"/>
+      <w:numFmt w:val="bullet"/>
+      <w:lvlText w:val=""/>
+      <w:lvlJc w:val="left"/>
+      <w:pPr>
+        <w:ind w:left="720" w:hanging="360"/>
+      </w:pPr>
+      <w:rPr>
+        <w:rFonts w:ascii="Symbol" w:hAnsi="Symbol" w:hint="default"/>
+      </w:rPr>
+    </w:lvl>
+    <w:lvl w:ilvl="1" w:tplc="04090003" w:tentative="1">
+      <w:start w:val="1"/>
+      <w:numFmt w:val="bullet"/>
+      <w:lvlText w:val="o"/>
+      <w:lvlJc w:val="left"/>
+      <w:pPr>
+        <w:ind w:left="1440" w:hanging="360"/>
+      </w:pPr>
+      <w:rPr>
+        <w:rFonts w:ascii="Courier New" w:hAnsi="Courier New" w:hint="default"/>
+      </w:rPr>
+    </w:lvl>
+    <w:lvl w:ilvl="2" w:tplc="04090005" w:tentative="1">
+      <w:start w:val="1"/>
+      <w:numFmt w:val="bullet"/>
+      <w:lvlText w:val=""/>
+      <w:lvlJc w:val="left"/>
+      <w:pPr>
+        <w:ind w:left="2160" w:hanging="360"/>
+      </w:pPr>
+      <w:rPr>
+        <w:rFonts w:ascii="Wingdings" w:hAnsi="Wingdings" w:hint="default"/>
+      </w:rPr>
+    </w:lvl>
+    <w:lvl w:ilvl="3" w:tplc="04090001" w:tentative="1">
+      <w:start w:val="1"/>
+      <w:numFmt w:val="bullet"/>
+      <w:lvlText w:val=""/>
+      <w:lvlJc w:val="left"/>
+      <w:pPr>
+        <w:ind w:left="2880" w:hanging="360"/>
+      </w:pPr>
+      <w:rPr>
+        <w:rFonts w:ascii="Symbol" w:hAnsi="Symbol" w:hint="default"/>
+      </w:rPr>
+    </w:lvl>
+    <w:lvl w:ilvl="4" w:tplc="04090003" w:tentative="1">
+      <w:start w:val="1"/>
+      <w:numFmt w:val="bullet"/>
+      <w:lvlText w:val="o"/>
+      <w:lvlJc w:val="left"/>
+      <w:pPr>
+        <w:ind w:left="3600" w:hanging="360"/>
+      </w:pPr>
+      <w:rPr>
+        <w:rFonts w:ascii="Courier New" w:hAnsi="Courier New" w:hint="default"/>
+      </w:rPr>
+    </w:lvl>
+    <w:lvl w:ilvl="5" w:tplc="04090005" w:tentative="1">
+      <w:start w:val="1"/>
+      <w:numFmt w:val="bullet"/>
+      <w:lvlText w:val=""/>
+      <w:lvlJc w:val="left"/>
+      <w:pPr>
+        <w:ind w:left="4320" w:hanging="360"/>
+      </w:pPr>
+      <w:rPr>
+        <w:rFonts w:ascii="Wingdings" w:hAnsi="Wingdings" w:hint="default"/>
+      </w:rPr>
+    </w:lvl>
+    <w:lvl w:ilvl="6" w:tplc="04090001" w:tentative="1">
+      <w:start w:val="1"/>
+      <w:numFmt w:val="bullet"/>
+      <w:lvlText w:val=""/>
+      <w:lvlJc w:val="left"/>
+      <w:pPr>
+        <w:ind w:left="5040" w:hanging="360"/>
+      </w:pPr>
+      <w:rPr>
+        <w:rFonts w:ascii="Symbol" w:hAnsi="Symbol" w:hint="default"/>
+      </w:rPr>
+    </w:lvl>
+    <w:lvl w:ilvl="7" w:tplc="04090003" w:tentative="1">
+      <w:start w:val="1"/>
+      <w:numFmt w:val="bullet"/>
+      <w:lvlText w:val="o"/>
+      <w:lvlJc w:val="left"/>
+      <w:pPr>
+        <w:ind w:left="5760" w:hanging="360"/>
+      </w:pPr>
+      <w:rPr>
+        <w:rFonts w:ascii="Courier New" w:hAnsi="Courier New" w:hint="default"/>
+      </w:rPr>
+    </w:lvl>
+    <w:lvl w:ilvl="8" w:tplc="04090005" w:tentative="1">
+      <w:start w:val="1"/>
+      <w:numFmt w:val="bullet"/>
+      <w:lvlText w:val=""/>
+      <w:lvlJc w:val="left"/>
+      <w:pPr>
+        <w:ind w:left="6480" w:hanging="360"/>
+      </w:pPr>
+      <w:rPr>
+        <w:rFonts w:ascii="Wingdings" w:hAnsi="Wingdings" w:hint="default"/>
+      </w:rPr>
+    </w:lvl>
+  </w:abstractNum>
+  <w:abstractNum w:abstractNumId="4">
+    <w:nsid w:val="0FE61BB6"/>
+    <w:multiLevelType w:val="hybridMultilevel"/>
+    <w:tmpl w:val="858CC490"/>
+    <w:lvl w:ilvl="0" w:tplc="04090017">
+      <w:start w:val="1"/>
+      <w:numFmt w:val="lowerLetter"/>
+      <w:lvlText w:val="%1)"/>
+      <w:lvlJc w:val="left"/>
+      <w:pPr>
+        <w:ind w:left="720" w:hanging="360"/>
+      </w:pPr>
+    </w:lvl>
+    <w:lvl w:ilvl="1" w:tplc="04090001">
+      <w:start w:val="1"/>
+      <w:numFmt w:val="bullet"/>
+      <w:lvlText w:val=""/>
+      <w:lvlJc w:val="left"/>
+      <w:pPr>
+        <w:ind w:left="1440" w:hanging="360"/>
+      </w:pPr>
+      <w:rPr>
+        <w:rFonts w:ascii="Symbol" w:hAnsi="Symbol" w:hint="default"/>
+      </w:rPr>
+    </w:lvl>
+    <w:lvl w:ilvl="2" w:tplc="0409001B" w:tentative="1">
+      <w:start w:val="1"/>
+      <w:numFmt w:val="lowerRoman"/>
+      <w:lvlText w:val="%3."/>
+      <w:lvlJc w:val="right"/>
+      <w:pPr>
+        <w:ind w:left="2160" w:hanging="180"/>
+      </w:pPr>
+    </w:lvl>
+    <w:lvl w:ilvl="3" w:tplc="0409000F" w:tentative="1">
+      <w:start w:val="1"/>
+      <w:numFmt w:val="decimal"/>
+      <w:lvlText w:val="%4."/>
+      <w:lvlJc w:val="left"/>
+      <w:pPr>
+        <w:ind w:left="2880" w:hanging="360"/>
+      </w:pPr>
+    </w:lvl>
+    <w:lvl w:ilvl="4" w:tplc="04090019" w:tentative="1">
+      <w:start w:val="1"/>
+      <w:numFmt w:val="lowerLetter"/>
+      <w:lvlText w:val="%5."/>
+      <w:lvlJc w:val="left"/>
+      <w:pPr>
+        <w:ind w:left="3600" w:hanging="360"/>
+      </w:pPr>
+    </w:lvl>
+    <w:lvl w:ilvl="5" w:tplc="0409001B" w:tentative="1">
+      <w:start w:val="1"/>
+      <w:numFmt w:val="lowerRoman"/>
+      <w:lvlText w:val="%6."/>
+      <w:lvlJc w:val="right"/>
+      <w:pPr>
+        <w:ind w:left="4320" w:hanging="180"/>
+      </w:pPr>
+    </w:lvl>
+    <w:lvl w:ilvl="6" w:tplc="0409000F" w:tentative="1">
+      <w:start w:val="1"/>
+      <w:numFmt w:val="decimal"/>
+      <w:lvlText w:val="%7."/>
+      <w:lvlJc w:val="left"/>
+      <w:pPr>
+        <w:ind w:left="5040" w:hanging="360"/>
+      </w:pPr>
+    </w:lvl>
+    <w:lvl w:ilvl="7" w:tplc="04090019" w:tentative="1">
+      <w:start w:val="1"/>
+      <w:numFmt w:val="lowerLetter"/>
+      <w:lvlText w:val="%8."/>
+      <w:lvlJc w:val="left"/>
+      <w:pPr>
+        <w:ind w:left="5760" w:hanging="360"/>
+      </w:pPr>
+    </w:lvl>
+    <w:lvl w:ilvl="8" w:tplc="0409001B" w:tentative="1">
+      <w:start w:val="1"/>
+      <w:numFmt w:val="lowerRoman"/>
+      <w:lvlText w:val="%9."/>
+      <w:lvlJc w:val="right"/>
+      <w:pPr>
+        <w:ind w:left="6480" w:hanging="180"/>
+      </w:pPr>
+    </w:lvl>
+  </w:abstractNum>
+  <w:abstractNum w:abstractNumId="5">
     <w:nsid w:val="1FE13130"/>
     <w:multiLevelType w:val="hybridMultilevel"/>
     <w:tmpl w:val="3F0AC9D2"/>
@@ -4438,7 +4032,7 @@
       </w:pPr>
     </w:lvl>
   </w:abstractNum>
-  <w:abstractNum w:abstractNumId="4">
+  <w:abstractNum w:abstractNumId="6">
     <w:nsid w:val="251709A6"/>
     <w:multiLevelType w:val="hybridMultilevel"/>
     <w:tmpl w:val="AB36B8D6"/>
@@ -4524,7 +4118,7 @@
       </w:pPr>
     </w:lvl>
   </w:abstractNum>
-  <w:abstractNum w:abstractNumId="5">
+  <w:abstractNum w:abstractNumId="7">
     <w:nsid w:val="303360D7"/>
     <w:multiLevelType w:val="hybridMultilevel"/>
     <w:tmpl w:val="8B9ED3A6"/>
@@ -4638,7 +4232,7 @@
       </w:rPr>
     </w:lvl>
   </w:abstractNum>
-  <w:abstractNum w:abstractNumId="6">
+  <w:abstractNum w:abstractNumId="8">
     <w:nsid w:val="36551B28"/>
     <w:multiLevelType w:val="hybridMultilevel"/>
     <w:tmpl w:val="4AF02BB6"/>
@@ -4727,7 +4321,120 @@
       </w:pPr>
     </w:lvl>
   </w:abstractNum>
-  <w:abstractNum w:abstractNumId="7">
+  <w:abstractNum w:abstractNumId="9">
+    <w:nsid w:val="39D30776"/>
+    <w:multiLevelType w:val="hybridMultilevel"/>
+    <w:tmpl w:val="EDFA1A0C"/>
+    <w:lvl w:ilvl="0" w:tplc="04090001">
+      <w:start w:val="1"/>
+      <w:numFmt w:val="bullet"/>
+      <w:lvlText w:val=""/>
+      <w:lvlJc w:val="left"/>
+      <w:pPr>
+        <w:ind w:left="720" w:hanging="360"/>
+      </w:pPr>
+      <w:rPr>
+        <w:rFonts w:ascii="Symbol" w:hAnsi="Symbol" w:hint="default"/>
+      </w:rPr>
+    </w:lvl>
+    <w:lvl w:ilvl="1" w:tplc="04090003" w:tentative="1">
+      <w:start w:val="1"/>
+      <w:numFmt w:val="bullet"/>
+      <w:lvlText w:val="o"/>
+      <w:lvlJc w:val="left"/>
+      <w:pPr>
+        <w:ind w:left="1440" w:hanging="360"/>
+      </w:pPr>
+      <w:rPr>
+        <w:rFonts w:ascii="Courier New" w:hAnsi="Courier New" w:hint="default"/>
+      </w:rPr>
+    </w:lvl>
+    <w:lvl w:ilvl="2" w:tplc="04090005" w:tentative="1">
+      <w:start w:val="1"/>
+      <w:numFmt w:val="bullet"/>
+      <w:lvlText w:val=""/>
+      <w:lvlJc w:val="left"/>
+      <w:pPr>
+        <w:ind w:left="2160" w:hanging="360"/>
+      </w:pPr>
+      <w:rPr>
+        <w:rFonts w:ascii="Wingdings" w:hAnsi="Wingdings" w:hint="default"/>
+      </w:rPr>
+    </w:lvl>
+    <w:lvl w:ilvl="3" w:tplc="04090001" w:tentative="1">
+      <w:start w:val="1"/>
+      <w:numFmt w:val="bullet"/>
+      <w:lvlText w:val=""/>
+      <w:lvlJc w:val="left"/>
+      <w:pPr>
+        <w:ind w:left="2880" w:hanging="360"/>
+      </w:pPr>
+      <w:rPr>
+        <w:rFonts w:ascii="Symbol" w:hAnsi="Symbol" w:hint="default"/>
+      </w:rPr>
+    </w:lvl>
+    <w:lvl w:ilvl="4" w:tplc="04090003" w:tentative="1">
+      <w:start w:val="1"/>
+      <w:numFmt w:val="bullet"/>
+      <w:lvlText w:val="o"/>
+      <w:lvlJc w:val="left"/>
+      <w:pPr>
+        <w:ind w:left="3600" w:hanging="360"/>
+      </w:pPr>
+      <w:rPr>
+        <w:rFonts w:ascii="Courier New" w:hAnsi="Courier New" w:hint="default"/>
+      </w:rPr>
+    </w:lvl>
+    <w:lvl w:ilvl="5" w:tplc="04090005" w:tentative="1">
+      <w:start w:val="1"/>
+      <w:numFmt w:val="bullet"/>
+      <w:lvlText w:val=""/>
+      <w:lvlJc w:val="left"/>
+      <w:pPr>
+        <w:ind w:left="4320" w:hanging="360"/>
+      </w:pPr>
+      <w:rPr>
+        <w:rFonts w:ascii="Wingdings" w:hAnsi="Wingdings" w:hint="default"/>
+      </w:rPr>
+    </w:lvl>
+    <w:lvl w:ilvl="6" w:tplc="04090001" w:tentative="1">
+      <w:start w:val="1"/>
+      <w:numFmt w:val="bullet"/>
+      <w:lvlText w:val=""/>
+      <w:lvlJc w:val="left"/>
+      <w:pPr>
+        <w:ind w:left="5040" w:hanging="360"/>
+      </w:pPr>
+      <w:rPr>
+        <w:rFonts w:ascii="Symbol" w:hAnsi="Symbol" w:hint="default"/>
+      </w:rPr>
+    </w:lvl>
+    <w:lvl w:ilvl="7" w:tplc="04090003" w:tentative="1">
+      <w:start w:val="1"/>
+      <w:numFmt w:val="bullet"/>
+      <w:lvlText w:val="o"/>
+      <w:lvlJc w:val="left"/>
+      <w:pPr>
+        <w:ind w:left="5760" w:hanging="360"/>
+      </w:pPr>
+      <w:rPr>
+        <w:rFonts w:ascii="Courier New" w:hAnsi="Courier New" w:hint="default"/>
+      </w:rPr>
+    </w:lvl>
+    <w:lvl w:ilvl="8" w:tplc="04090005" w:tentative="1">
+      <w:start w:val="1"/>
+      <w:numFmt w:val="bullet"/>
+      <w:lvlText w:val=""/>
+      <w:lvlJc w:val="left"/>
+      <w:pPr>
+        <w:ind w:left="6480" w:hanging="360"/>
+      </w:pPr>
+      <w:rPr>
+        <w:rFonts w:ascii="Wingdings" w:hAnsi="Wingdings" w:hint="default"/>
+      </w:rPr>
+    </w:lvl>
+  </w:abstractNum>
+  <w:abstractNum w:abstractNumId="10">
     <w:nsid w:val="3B4B7317"/>
     <w:multiLevelType w:val="hybridMultilevel"/>
     <w:tmpl w:val="3942E0B8"/>
@@ -4817,7 +4524,120 @@
       </w:pPr>
     </w:lvl>
   </w:abstractNum>
-  <w:abstractNum w:abstractNumId="8">
+  <w:abstractNum w:abstractNumId="11">
+    <w:nsid w:val="3CDE4CBB"/>
+    <w:multiLevelType w:val="hybridMultilevel"/>
+    <w:tmpl w:val="B024DCE2"/>
+    <w:lvl w:ilvl="0" w:tplc="04090001">
+      <w:start w:val="1"/>
+      <w:numFmt w:val="bullet"/>
+      <w:lvlText w:val=""/>
+      <w:lvlJc w:val="left"/>
+      <w:pPr>
+        <w:ind w:left="720" w:hanging="360"/>
+      </w:pPr>
+      <w:rPr>
+        <w:rFonts w:ascii="Symbol" w:hAnsi="Symbol" w:hint="default"/>
+      </w:rPr>
+    </w:lvl>
+    <w:lvl w:ilvl="1" w:tplc="04090003" w:tentative="1">
+      <w:start w:val="1"/>
+      <w:numFmt w:val="bullet"/>
+      <w:lvlText w:val="o"/>
+      <w:lvlJc w:val="left"/>
+      <w:pPr>
+        <w:ind w:left="1440" w:hanging="360"/>
+      </w:pPr>
+      <w:rPr>
+        <w:rFonts w:ascii="Courier New" w:hAnsi="Courier New" w:hint="default"/>
+      </w:rPr>
+    </w:lvl>
+    <w:lvl w:ilvl="2" w:tplc="04090005" w:tentative="1">
+      <w:start w:val="1"/>
+      <w:numFmt w:val="bullet"/>
+      <w:lvlText w:val=""/>
+      <w:lvlJc w:val="left"/>
+      <w:pPr>
+        <w:ind w:left="2160" w:hanging="360"/>
+      </w:pPr>
+      <w:rPr>
+        <w:rFonts w:ascii="Wingdings" w:hAnsi="Wingdings" w:hint="default"/>
+      </w:rPr>
+    </w:lvl>
+    <w:lvl w:ilvl="3" w:tplc="04090001" w:tentative="1">
+      <w:start w:val="1"/>
+      <w:numFmt w:val="bullet"/>
+      <w:lvlText w:val=""/>
+      <w:lvlJc w:val="left"/>
+      <w:pPr>
+        <w:ind w:left="2880" w:hanging="360"/>
+      </w:pPr>
+      <w:rPr>
+        <w:rFonts w:ascii="Symbol" w:hAnsi="Symbol" w:hint="default"/>
+      </w:rPr>
+    </w:lvl>
+    <w:lvl w:ilvl="4" w:tplc="04090003" w:tentative="1">
+      <w:start w:val="1"/>
+      <w:numFmt w:val="bullet"/>
+      <w:lvlText w:val="o"/>
+      <w:lvlJc w:val="left"/>
+      <w:pPr>
+        <w:ind w:left="3600" w:hanging="360"/>
+      </w:pPr>
+      <w:rPr>
+        <w:rFonts w:ascii="Courier New" w:hAnsi="Courier New" w:hint="default"/>
+      </w:rPr>
+    </w:lvl>
+    <w:lvl w:ilvl="5" w:tplc="04090005" w:tentative="1">
+      <w:start w:val="1"/>
+      <w:numFmt w:val="bullet"/>
+      <w:lvlText w:val=""/>
+      <w:lvlJc w:val="left"/>
+      <w:pPr>
+        <w:ind w:left="4320" w:hanging="360"/>
+      </w:pPr>
+      <w:rPr>
+        <w:rFonts w:ascii="Wingdings" w:hAnsi="Wingdings" w:hint="default"/>
+      </w:rPr>
+    </w:lvl>
+    <w:lvl w:ilvl="6" w:tplc="04090001" w:tentative="1">
+      <w:start w:val="1"/>
+      <w:numFmt w:val="bullet"/>
+      <w:lvlText w:val=""/>
+      <w:lvlJc w:val="left"/>
+      <w:pPr>
+        <w:ind w:left="5040" w:hanging="360"/>
+      </w:pPr>
+      <w:rPr>
+        <w:rFonts w:ascii="Symbol" w:hAnsi="Symbol" w:hint="default"/>
+      </w:rPr>
+    </w:lvl>
+    <w:lvl w:ilvl="7" w:tplc="04090003" w:tentative="1">
+      <w:start w:val="1"/>
+      <w:numFmt w:val="bullet"/>
+      <w:lvlText w:val="o"/>
+      <w:lvlJc w:val="left"/>
+      <w:pPr>
+        <w:ind w:left="5760" w:hanging="360"/>
+      </w:pPr>
+      <w:rPr>
+        <w:rFonts w:ascii="Courier New" w:hAnsi="Courier New" w:hint="default"/>
+      </w:rPr>
+    </w:lvl>
+    <w:lvl w:ilvl="8" w:tplc="04090005" w:tentative="1">
+      <w:start w:val="1"/>
+      <w:numFmt w:val="bullet"/>
+      <w:lvlText w:val=""/>
+      <w:lvlJc w:val="left"/>
+      <w:pPr>
+        <w:ind w:left="6480" w:hanging="360"/>
+      </w:pPr>
+      <w:rPr>
+        <w:rFonts w:ascii="Wingdings" w:hAnsi="Wingdings" w:hint="default"/>
+      </w:rPr>
+    </w:lvl>
+  </w:abstractNum>
+  <w:abstractNum w:abstractNumId="12">
     <w:nsid w:val="3FCA6722"/>
     <w:multiLevelType w:val="hybridMultilevel"/>
     <w:tmpl w:val="15385C9E"/>
@@ -4931,7 +4751,7 @@
       </w:rPr>
     </w:lvl>
   </w:abstractNum>
-  <w:abstractNum w:abstractNumId="9">
+  <w:abstractNum w:abstractNumId="13">
     <w:nsid w:val="413263C4"/>
     <w:multiLevelType w:val="hybridMultilevel"/>
     <w:tmpl w:val="514E8FF6"/>
@@ -5017,7 +4837,7 @@
       </w:pPr>
     </w:lvl>
   </w:abstractNum>
-  <w:abstractNum w:abstractNumId="10">
+  <w:abstractNum w:abstractNumId="14">
     <w:nsid w:val="4DF74CF1"/>
     <w:multiLevelType w:val="hybridMultilevel"/>
     <w:tmpl w:val="B2621076"/>
@@ -5133,7 +4953,7 @@
       </w:pPr>
     </w:lvl>
   </w:abstractNum>
-  <w:abstractNum w:abstractNumId="11">
+  <w:abstractNum w:abstractNumId="15">
     <w:nsid w:val="51945A2A"/>
     <w:multiLevelType w:val="hybridMultilevel"/>
     <w:tmpl w:val="3A88C456"/>
@@ -5246,7 +5066,7 @@
       </w:rPr>
     </w:lvl>
   </w:abstractNum>
-  <w:abstractNum w:abstractNumId="12">
+  <w:abstractNum w:abstractNumId="16">
     <w:nsid w:val="540166A9"/>
     <w:multiLevelType w:val="hybridMultilevel"/>
     <w:tmpl w:val="6316B4C2"/>
@@ -5336,7 +5156,93 @@
       </w:pPr>
     </w:lvl>
   </w:abstractNum>
-  <w:abstractNum w:abstractNumId="13">
+  <w:abstractNum w:abstractNumId="17">
+    <w:nsid w:val="5BFB0826"/>
+    <w:multiLevelType w:val="hybridMultilevel"/>
+    <w:tmpl w:val="AABEAF3E"/>
+    <w:lvl w:ilvl="0" w:tplc="04090017">
+      <w:start w:val="1"/>
+      <w:numFmt w:val="lowerLetter"/>
+      <w:lvlText w:val="%1)"/>
+      <w:lvlJc w:val="left"/>
+      <w:pPr>
+        <w:ind w:left="720" w:hanging="360"/>
+      </w:pPr>
+    </w:lvl>
+    <w:lvl w:ilvl="1" w:tplc="04090019">
+      <w:start w:val="1"/>
+      <w:numFmt w:val="lowerLetter"/>
+      <w:lvlText w:val="%2."/>
+      <w:lvlJc w:val="left"/>
+      <w:pPr>
+        <w:ind w:left="1440" w:hanging="360"/>
+      </w:pPr>
+    </w:lvl>
+    <w:lvl w:ilvl="2" w:tplc="0409001B" w:tentative="1">
+      <w:start w:val="1"/>
+      <w:numFmt w:val="lowerRoman"/>
+      <w:lvlText w:val="%3."/>
+      <w:lvlJc w:val="right"/>
+      <w:pPr>
+        <w:ind w:left="2160" w:hanging="180"/>
+      </w:pPr>
+    </w:lvl>
+    <w:lvl w:ilvl="3" w:tplc="0409000F" w:tentative="1">
+      <w:start w:val="1"/>
+      <w:numFmt w:val="decimal"/>
+      <w:lvlText w:val="%4."/>
+      <w:lvlJc w:val="left"/>
+      <w:pPr>
+        <w:ind w:left="2880" w:hanging="360"/>
+      </w:pPr>
+    </w:lvl>
+    <w:lvl w:ilvl="4" w:tplc="04090019" w:tentative="1">
+      <w:start w:val="1"/>
+      <w:numFmt w:val="lowerLetter"/>
+      <w:lvlText w:val="%5."/>
+      <w:lvlJc w:val="left"/>
+      <w:pPr>
+        <w:ind w:left="3600" w:hanging="360"/>
+      </w:pPr>
+    </w:lvl>
+    <w:lvl w:ilvl="5" w:tplc="0409001B" w:tentative="1">
+      <w:start w:val="1"/>
+      <w:numFmt w:val="lowerRoman"/>
+      <w:lvlText w:val="%6."/>
+      <w:lvlJc w:val="right"/>
+      <w:pPr>
+        <w:ind w:left="4320" w:hanging="180"/>
+      </w:pPr>
+    </w:lvl>
+    <w:lvl w:ilvl="6" w:tplc="0409000F" w:tentative="1">
+      <w:start w:val="1"/>
+      <w:numFmt w:val="decimal"/>
+      <w:lvlText w:val="%7."/>
+      <w:lvlJc w:val="left"/>
+      <w:pPr>
+        <w:ind w:left="5040" w:hanging="360"/>
+      </w:pPr>
+    </w:lvl>
+    <w:lvl w:ilvl="7" w:tplc="04090019" w:tentative="1">
+      <w:start w:val="1"/>
+      <w:numFmt w:val="lowerLetter"/>
+      <w:lvlText w:val="%8."/>
+      <w:lvlJc w:val="left"/>
+      <w:pPr>
+        <w:ind w:left="5760" w:hanging="360"/>
+      </w:pPr>
+    </w:lvl>
+    <w:lvl w:ilvl="8" w:tplc="0409001B" w:tentative="1">
+      <w:start w:val="1"/>
+      <w:numFmt w:val="lowerRoman"/>
+      <w:lvlText w:val="%9."/>
+      <w:lvlJc w:val="right"/>
+      <w:pPr>
+        <w:ind w:left="6480" w:hanging="180"/>
+      </w:pPr>
+    </w:lvl>
+  </w:abstractNum>
+  <w:abstractNum w:abstractNumId="18">
     <w:nsid w:val="5E0E1A7E"/>
     <w:multiLevelType w:val="hybridMultilevel"/>
     <w:tmpl w:val="36D84C28"/>
@@ -5429,7 +5335,7 @@
       </w:pPr>
     </w:lvl>
   </w:abstractNum>
-  <w:abstractNum w:abstractNumId="14">
+  <w:abstractNum w:abstractNumId="19">
     <w:nsid w:val="5F5F04E7"/>
     <w:multiLevelType w:val="hybridMultilevel"/>
     <w:tmpl w:val="AB36B8D6"/>
@@ -5515,7 +5421,182 @@
       </w:pPr>
     </w:lvl>
   </w:abstractNum>
-  <w:abstractNum w:abstractNumId="15">
+  <w:abstractNum w:abstractNumId="20">
+    <w:nsid w:val="60211282"/>
+    <w:multiLevelType w:val="hybridMultilevel"/>
+    <w:tmpl w:val="68E225BC"/>
+    <w:lvl w:ilvl="0" w:tplc="04090017">
+      <w:start w:val="1"/>
+      <w:numFmt w:val="lowerLetter"/>
+      <w:lvlText w:val="%1)"/>
+      <w:lvlJc w:val="left"/>
+      <w:pPr>
+        <w:ind w:left="720" w:hanging="360"/>
+      </w:pPr>
+    </w:lvl>
+    <w:lvl w:ilvl="1" w:tplc="04090001">
+      <w:start w:val="1"/>
+      <w:numFmt w:val="bullet"/>
+      <w:lvlText w:val=""/>
+      <w:lvlJc w:val="left"/>
+      <w:pPr>
+        <w:ind w:left="1440" w:hanging="360"/>
+      </w:pPr>
+      <w:rPr>
+        <w:rFonts w:ascii="Symbol" w:hAnsi="Symbol" w:hint="default"/>
+      </w:rPr>
+    </w:lvl>
+    <w:lvl w:ilvl="2" w:tplc="0409001B" w:tentative="1">
+      <w:start w:val="1"/>
+      <w:numFmt w:val="lowerRoman"/>
+      <w:lvlText w:val="%3."/>
+      <w:lvlJc w:val="right"/>
+      <w:pPr>
+        <w:ind w:left="2160" w:hanging="180"/>
+      </w:pPr>
+    </w:lvl>
+    <w:lvl w:ilvl="3" w:tplc="0409000F" w:tentative="1">
+      <w:start w:val="1"/>
+      <w:numFmt w:val="decimal"/>
+      <w:lvlText w:val="%4."/>
+      <w:lvlJc w:val="left"/>
+      <w:pPr>
+        <w:ind w:left="2880" w:hanging="360"/>
+      </w:pPr>
+    </w:lvl>
+    <w:lvl w:ilvl="4" w:tplc="04090019" w:tentative="1">
+      <w:start w:val="1"/>
+      <w:numFmt w:val="lowerLetter"/>
+      <w:lvlText w:val="%5."/>
+      <w:lvlJc w:val="left"/>
+      <w:pPr>
+        <w:ind w:left="3600" w:hanging="360"/>
+      </w:pPr>
+    </w:lvl>
+    <w:lvl w:ilvl="5" w:tplc="0409001B" w:tentative="1">
+      <w:start w:val="1"/>
+      <w:numFmt w:val="lowerRoman"/>
+      <w:lvlText w:val="%6."/>
+      <w:lvlJc w:val="right"/>
+      <w:pPr>
+        <w:ind w:left="4320" w:hanging="180"/>
+      </w:pPr>
+    </w:lvl>
+    <w:lvl w:ilvl="6" w:tplc="0409000F" w:tentative="1">
+      <w:start w:val="1"/>
+      <w:numFmt w:val="decimal"/>
+      <w:lvlText w:val="%7."/>
+      <w:lvlJc w:val="left"/>
+      <w:pPr>
+        <w:ind w:left="5040" w:hanging="360"/>
+      </w:pPr>
+    </w:lvl>
+    <w:lvl w:ilvl="7" w:tplc="04090019" w:tentative="1">
+      <w:start w:val="1"/>
+      <w:numFmt w:val="lowerLetter"/>
+      <w:lvlText w:val="%8."/>
+      <w:lvlJc w:val="left"/>
+      <w:pPr>
+        <w:ind w:left="5760" w:hanging="360"/>
+      </w:pPr>
+    </w:lvl>
+    <w:lvl w:ilvl="8" w:tplc="0409001B" w:tentative="1">
+      <w:start w:val="1"/>
+      <w:numFmt w:val="lowerRoman"/>
+      <w:lvlText w:val="%9."/>
+      <w:lvlJc w:val="right"/>
+      <w:pPr>
+        <w:ind w:left="6480" w:hanging="180"/>
+      </w:pPr>
+    </w:lvl>
+  </w:abstractNum>
+  <w:abstractNum w:abstractNumId="21">
+    <w:nsid w:val="6274529E"/>
+    <w:multiLevelType w:val="hybridMultilevel"/>
+    <w:tmpl w:val="858E4182"/>
+    <w:lvl w:ilvl="0" w:tplc="0409000F">
+      <w:start w:val="1"/>
+      <w:numFmt w:val="decimal"/>
+      <w:lvlText w:val="%1."/>
+      <w:lvlJc w:val="left"/>
+      <w:pPr>
+        <w:ind w:left="720" w:hanging="360"/>
+      </w:pPr>
+    </w:lvl>
+    <w:lvl w:ilvl="1" w:tplc="04090019">
+      <w:start w:val="1"/>
+      <w:numFmt w:val="lowerLetter"/>
+      <w:lvlText w:val="%2."/>
+      <w:lvlJc w:val="left"/>
+      <w:pPr>
+        <w:ind w:left="1440" w:hanging="360"/>
+      </w:pPr>
+    </w:lvl>
+    <w:lvl w:ilvl="2" w:tplc="0409001B" w:tentative="1">
+      <w:start w:val="1"/>
+      <w:numFmt w:val="lowerRoman"/>
+      <w:lvlText w:val="%3."/>
+      <w:lvlJc w:val="right"/>
+      <w:pPr>
+        <w:ind w:left="2160" w:hanging="180"/>
+      </w:pPr>
+    </w:lvl>
+    <w:lvl w:ilvl="3" w:tplc="0409000F" w:tentative="1">
+      <w:start w:val="1"/>
+      <w:numFmt w:val="decimal"/>
+      <w:lvlText w:val="%4."/>
+      <w:lvlJc w:val="left"/>
+      <w:pPr>
+        <w:ind w:left="2880" w:hanging="360"/>
+      </w:pPr>
+    </w:lvl>
+    <w:lvl w:ilvl="4" w:tplc="04090019" w:tentative="1">
+      <w:start w:val="1"/>
+      <w:numFmt w:val="lowerLetter"/>
+      <w:lvlText w:val="%5."/>
+      <w:lvlJc w:val="left"/>
+      <w:pPr>
+        <w:ind w:left="3600" w:hanging="360"/>
+      </w:pPr>
+    </w:lvl>
+    <w:lvl w:ilvl="5" w:tplc="0409001B" w:tentative="1">
+      <w:start w:val="1"/>
+      <w:numFmt w:val="lowerRoman"/>
+      <w:lvlText w:val="%6."/>
+      <w:lvlJc w:val="right"/>
+      <w:pPr>
+        <w:ind w:left="4320" w:hanging="180"/>
+      </w:pPr>
+    </w:lvl>
+    <w:lvl w:ilvl="6" w:tplc="0409000F" w:tentative="1">
+      <w:start w:val="1"/>
+      <w:numFmt w:val="decimal"/>
+      <w:lvlText w:val="%7."/>
+      <w:lvlJc w:val="left"/>
+      <w:pPr>
+        <w:ind w:left="5040" w:hanging="360"/>
+      </w:pPr>
+    </w:lvl>
+    <w:lvl w:ilvl="7" w:tplc="04090019" w:tentative="1">
+      <w:start w:val="1"/>
+      <w:numFmt w:val="lowerLetter"/>
+      <w:lvlText w:val="%8."/>
+      <w:lvlJc w:val="left"/>
+      <w:pPr>
+        <w:ind w:left="5760" w:hanging="360"/>
+      </w:pPr>
+    </w:lvl>
+    <w:lvl w:ilvl="8" w:tplc="0409001B" w:tentative="1">
+      <w:start w:val="1"/>
+      <w:numFmt w:val="lowerRoman"/>
+      <w:lvlText w:val="%9."/>
+      <w:lvlJc w:val="right"/>
+      <w:pPr>
+        <w:ind w:left="6480" w:hanging="180"/>
+      </w:pPr>
+    </w:lvl>
+  </w:abstractNum>
+  <w:abstractNum w:abstractNumId="22">
     <w:nsid w:val="6DA475A3"/>
     <w:multiLevelType w:val="hybridMultilevel"/>
     <w:tmpl w:val="F6328F56"/>
@@ -5628,7 +5709,120 @@
       </w:rPr>
     </w:lvl>
   </w:abstractNum>
-  <w:abstractNum w:abstractNumId="16">
+  <w:abstractNum w:abstractNumId="23">
+    <w:nsid w:val="70EE17B9"/>
+    <w:multiLevelType w:val="hybridMultilevel"/>
+    <w:tmpl w:val="9EDE1C12"/>
+    <w:lvl w:ilvl="0" w:tplc="04090001">
+      <w:start w:val="1"/>
+      <w:numFmt w:val="bullet"/>
+      <w:lvlText w:val=""/>
+      <w:lvlJc w:val="left"/>
+      <w:pPr>
+        <w:ind w:left="720" w:hanging="360"/>
+      </w:pPr>
+      <w:rPr>
+        <w:rFonts w:ascii="Symbol" w:hAnsi="Symbol" w:hint="default"/>
+      </w:rPr>
+    </w:lvl>
+    <w:lvl w:ilvl="1" w:tplc="04090003" w:tentative="1">
+      <w:start w:val="1"/>
+      <w:numFmt w:val="bullet"/>
+      <w:lvlText w:val="o"/>
+      <w:lvlJc w:val="left"/>
+      <w:pPr>
+        <w:ind w:left="1440" w:hanging="360"/>
+      </w:pPr>
+      <w:rPr>
+        <w:rFonts w:ascii="Courier New" w:hAnsi="Courier New" w:hint="default"/>
+      </w:rPr>
+    </w:lvl>
+    <w:lvl w:ilvl="2" w:tplc="04090005" w:tentative="1">
+      <w:start w:val="1"/>
+      <w:numFmt w:val="bullet"/>
+      <w:lvlText w:val=""/>
+      <w:lvlJc w:val="left"/>
+      <w:pPr>
+        <w:ind w:left="2160" w:hanging="360"/>
+      </w:pPr>
+      <w:rPr>
+        <w:rFonts w:ascii="Wingdings" w:hAnsi="Wingdings" w:hint="default"/>
+      </w:rPr>
+    </w:lvl>
+    <w:lvl w:ilvl="3" w:tplc="04090001" w:tentative="1">
+      <w:start w:val="1"/>
+      <w:numFmt w:val="bullet"/>
+      <w:lvlText w:val=""/>
+      <w:lvlJc w:val="left"/>
+      <w:pPr>
+        <w:ind w:left="2880" w:hanging="360"/>
+      </w:pPr>
+      <w:rPr>
+        <w:rFonts w:ascii="Symbol" w:hAnsi="Symbol" w:hint="default"/>
+      </w:rPr>
+    </w:lvl>
+    <w:lvl w:ilvl="4" w:tplc="04090003" w:tentative="1">
+      <w:start w:val="1"/>
+      <w:numFmt w:val="bullet"/>
+      <w:lvlText w:val="o"/>
+      <w:lvlJc w:val="left"/>
+      <w:pPr>
+        <w:ind w:left="3600" w:hanging="360"/>
+      </w:pPr>
+      <w:rPr>
+        <w:rFonts w:ascii="Courier New" w:hAnsi="Courier New" w:hint="default"/>
+      </w:rPr>
+    </w:lvl>
+    <w:lvl w:ilvl="5" w:tplc="04090005" w:tentative="1">
+      <w:start w:val="1"/>
+      <w:numFmt w:val="bullet"/>
+      <w:lvlText w:val=""/>
+      <w:lvlJc w:val="left"/>
+      <w:pPr>
+        <w:ind w:left="4320" w:hanging="360"/>
+      </w:pPr>
+      <w:rPr>
+        <w:rFonts w:ascii="Wingdings" w:hAnsi="Wingdings" w:hint="default"/>
+      </w:rPr>
+    </w:lvl>
+    <w:lvl w:ilvl="6" w:tplc="04090001" w:tentative="1">
+      <w:start w:val="1"/>
+      <w:numFmt w:val="bullet"/>
+      <w:lvlText w:val=""/>
+      <w:lvlJc w:val="left"/>
+      <w:pPr>
+        <w:ind w:left="5040" w:hanging="360"/>
+      </w:pPr>
+      <w:rPr>
+        <w:rFonts w:ascii="Symbol" w:hAnsi="Symbol" w:hint="default"/>
+      </w:rPr>
+    </w:lvl>
+    <w:lvl w:ilvl="7" w:tplc="04090003" w:tentative="1">
+      <w:start w:val="1"/>
+      <w:numFmt w:val="bullet"/>
+      <w:lvlText w:val="o"/>
+      <w:lvlJc w:val="left"/>
+      <w:pPr>
+        <w:ind w:left="5760" w:hanging="360"/>
+      </w:pPr>
+      <w:rPr>
+        <w:rFonts w:ascii="Courier New" w:hAnsi="Courier New" w:hint="default"/>
+      </w:rPr>
+    </w:lvl>
+    <w:lvl w:ilvl="8" w:tplc="04090005" w:tentative="1">
+      <w:start w:val="1"/>
+      <w:numFmt w:val="bullet"/>
+      <w:lvlText w:val=""/>
+      <w:lvlJc w:val="left"/>
+      <w:pPr>
+        <w:ind w:left="6480" w:hanging="360"/>
+      </w:pPr>
+      <w:rPr>
+        <w:rFonts w:ascii="Wingdings" w:hAnsi="Wingdings" w:hint="default"/>
+      </w:rPr>
+    </w:lvl>
+  </w:abstractNum>
+  <w:abstractNum w:abstractNumId="24">
     <w:nsid w:val="72016AB6"/>
     <w:multiLevelType w:val="hybridMultilevel"/>
     <w:tmpl w:val="4AF02BB6"/>
@@ -5717,7 +5911,120 @@
       </w:pPr>
     </w:lvl>
   </w:abstractNum>
-  <w:abstractNum w:abstractNumId="17">
+  <w:abstractNum w:abstractNumId="25">
+    <w:nsid w:val="78B74403"/>
+    <w:multiLevelType w:val="hybridMultilevel"/>
+    <w:tmpl w:val="B638FEFA"/>
+    <w:lvl w:ilvl="0" w:tplc="04090001">
+      <w:start w:val="1"/>
+      <w:numFmt w:val="bullet"/>
+      <w:lvlText w:val=""/>
+      <w:lvlJc w:val="left"/>
+      <w:pPr>
+        <w:ind w:left="720" w:hanging="360"/>
+      </w:pPr>
+      <w:rPr>
+        <w:rFonts w:ascii="Symbol" w:hAnsi="Symbol" w:hint="default"/>
+      </w:rPr>
+    </w:lvl>
+    <w:lvl w:ilvl="1" w:tplc="04090003" w:tentative="1">
+      <w:start w:val="1"/>
+      <w:numFmt w:val="bullet"/>
+      <w:lvlText w:val="o"/>
+      <w:lvlJc w:val="left"/>
+      <w:pPr>
+        <w:ind w:left="1440" w:hanging="360"/>
+      </w:pPr>
+      <w:rPr>
+        <w:rFonts w:ascii="Courier New" w:hAnsi="Courier New" w:hint="default"/>
+      </w:rPr>
+    </w:lvl>
+    <w:lvl w:ilvl="2" w:tplc="04090005" w:tentative="1">
+      <w:start w:val="1"/>
+      <w:numFmt w:val="bullet"/>
+      <w:lvlText w:val=""/>
+      <w:lvlJc w:val="left"/>
+      <w:pPr>
+        <w:ind w:left="2160" w:hanging="360"/>
+      </w:pPr>
+      <w:rPr>
+        <w:rFonts w:ascii="Wingdings" w:hAnsi="Wingdings" w:hint="default"/>
+      </w:rPr>
+    </w:lvl>
+    <w:lvl w:ilvl="3" w:tplc="04090001" w:tentative="1">
+      <w:start w:val="1"/>
+      <w:numFmt w:val="bullet"/>
+      <w:lvlText w:val=""/>
+      <w:lvlJc w:val="left"/>
+      <w:pPr>
+        <w:ind w:left="2880" w:hanging="360"/>
+      </w:pPr>
+      <w:rPr>
+        <w:rFonts w:ascii="Symbol" w:hAnsi="Symbol" w:hint="default"/>
+      </w:rPr>
+    </w:lvl>
+    <w:lvl w:ilvl="4" w:tplc="04090003" w:tentative="1">
+      <w:start w:val="1"/>
+      <w:numFmt w:val="bullet"/>
+      <w:lvlText w:val="o"/>
+      <w:lvlJc w:val="left"/>
+      <w:pPr>
+        <w:ind w:left="3600" w:hanging="360"/>
+      </w:pPr>
+      <w:rPr>
+        <w:rFonts w:ascii="Courier New" w:hAnsi="Courier New" w:hint="default"/>
+      </w:rPr>
+    </w:lvl>
+    <w:lvl w:ilvl="5" w:tplc="04090005" w:tentative="1">
+      <w:start w:val="1"/>
+      <w:numFmt w:val="bullet"/>
+      <w:lvlText w:val=""/>
+      <w:lvlJc w:val="left"/>
+      <w:pPr>
+        <w:ind w:left="4320" w:hanging="360"/>
+      </w:pPr>
+      <w:rPr>
+        <w:rFonts w:ascii="Wingdings" w:hAnsi="Wingdings" w:hint="default"/>
+      </w:rPr>
+    </w:lvl>
+    <w:lvl w:ilvl="6" w:tplc="04090001" w:tentative="1">
+      <w:start w:val="1"/>
+      <w:numFmt w:val="bullet"/>
+      <w:lvlText w:val=""/>
+      <w:lvlJc w:val="left"/>
+      <w:pPr>
+        <w:ind w:left="5040" w:hanging="360"/>
+      </w:pPr>
+      <w:rPr>
+        <w:rFonts w:ascii="Symbol" w:hAnsi="Symbol" w:hint="default"/>
+      </w:rPr>
+    </w:lvl>
+    <w:lvl w:ilvl="7" w:tplc="04090003" w:tentative="1">
+      <w:start w:val="1"/>
+      <w:numFmt w:val="bullet"/>
+      <w:lvlText w:val="o"/>
+      <w:lvlJc w:val="left"/>
+      <w:pPr>
+        <w:ind w:left="5760" w:hanging="360"/>
+      </w:pPr>
+      <w:rPr>
+        <w:rFonts w:ascii="Courier New" w:hAnsi="Courier New" w:hint="default"/>
+      </w:rPr>
+    </w:lvl>
+    <w:lvl w:ilvl="8" w:tplc="04090005" w:tentative="1">
+      <w:start w:val="1"/>
+      <w:numFmt w:val="bullet"/>
+      <w:lvlText w:val=""/>
+      <w:lvlJc w:val="left"/>
+      <w:pPr>
+        <w:ind w:left="6480" w:hanging="360"/>
+      </w:pPr>
+      <w:rPr>
+        <w:rFonts w:ascii="Wingdings" w:hAnsi="Wingdings" w:hint="default"/>
+      </w:rPr>
+    </w:lvl>
+  </w:abstractNum>
+  <w:abstractNum w:abstractNumId="26">
     <w:nsid w:val="7DB71636"/>
     <w:multiLevelType w:val="multilevel"/>
     <w:tmpl w:val="12A005FE"/>
@@ -5831,16 +6138,16 @@
     </w:lvl>
   </w:abstractNum>
   <w:num w:numId="1">
-    <w:abstractNumId w:val="17"/>
+    <w:abstractNumId w:val="26"/>
   </w:num>
   <w:num w:numId="2">
-    <w:abstractNumId w:val="17"/>
+    <w:abstractNumId w:val="26"/>
   </w:num>
   <w:num w:numId="3">
-    <w:abstractNumId w:val="17"/>
+    <w:abstractNumId w:val="26"/>
   </w:num>
   <w:num w:numId="4">
-    <w:abstractNumId w:val="17"/>
+    <w:abstractNumId w:val="26"/>
   </w:num>
   <w:num w:numId="5">
     <w:abstractNumId w:val="1"/>
@@ -5849,19 +6156,19 @@
     <w:abstractNumId w:val="1"/>
   </w:num>
   <w:num w:numId="7">
-    <w:abstractNumId w:val="11"/>
+    <w:abstractNumId w:val="15"/>
   </w:num>
   <w:num w:numId="8">
-    <w:abstractNumId w:val="11"/>
+    <w:abstractNumId w:val="15"/>
   </w:num>
   <w:num w:numId="9">
     <w:abstractNumId w:val="0"/>
   </w:num>
   <w:num w:numId="10">
-    <w:abstractNumId w:val="10"/>
+    <w:abstractNumId w:val="14"/>
   </w:num>
   <w:num w:numId="11">
-    <w:abstractNumId w:val="3"/>
+    <w:abstractNumId w:val="5"/>
   </w:num>
   <w:num w:numId="12">
     <w:abstractNumId w:val="1"/>
@@ -5882,43 +6189,43 @@
     <w:abstractNumId w:val="1"/>
   </w:num>
   <w:num w:numId="18">
-    <w:abstractNumId w:val="3"/>
+    <w:abstractNumId w:val="5"/>
   </w:num>
   <w:num w:numId="19">
-    <w:abstractNumId w:val="15"/>
+    <w:abstractNumId w:val="22"/>
   </w:num>
   <w:num w:numId="20">
-    <w:abstractNumId w:val="5"/>
+    <w:abstractNumId w:val="7"/>
   </w:num>
   <w:num w:numId="21">
-    <w:abstractNumId w:val="5"/>
+    <w:abstractNumId w:val="7"/>
   </w:num>
   <w:num w:numId="22">
-    <w:abstractNumId w:val="5"/>
+    <w:abstractNumId w:val="7"/>
   </w:num>
   <w:num w:numId="23">
-    <w:abstractNumId w:val="15"/>
+    <w:abstractNumId w:val="22"/>
   </w:num>
   <w:num w:numId="24">
-    <w:abstractNumId w:val="15"/>
+    <w:abstractNumId w:val="22"/>
   </w:num>
   <w:num w:numId="25">
-    <w:abstractNumId w:val="13"/>
+    <w:abstractNumId w:val="18"/>
   </w:num>
   <w:num w:numId="26">
     <w:abstractNumId w:val="1"/>
   </w:num>
   <w:num w:numId="27">
-    <w:abstractNumId w:val="7"/>
+    <w:abstractNumId w:val="10"/>
   </w:num>
   <w:num w:numId="28">
-    <w:abstractNumId w:val="12"/>
+    <w:abstractNumId w:val="16"/>
   </w:num>
   <w:num w:numId="29">
-    <w:abstractNumId w:val="15"/>
+    <w:abstractNumId w:val="22"/>
   </w:num>
   <w:num w:numId="30">
-    <w:abstractNumId w:val="15"/>
+    <w:abstractNumId w:val="22"/>
   </w:num>
   <w:num w:numId="31">
     <w:abstractNumId w:val="2"/>
@@ -5933,22 +6240,49 @@
     <w:abstractNumId w:val="2"/>
   </w:num>
   <w:num w:numId="35">
+    <w:abstractNumId w:val="12"/>
+  </w:num>
+  <w:num w:numId="36">
+    <w:abstractNumId w:val="24"/>
+  </w:num>
+  <w:num w:numId="37">
     <w:abstractNumId w:val="8"/>
   </w:num>
-  <w:num w:numId="36">
-    <w:abstractNumId w:val="16"/>
-  </w:num>
-  <w:num w:numId="37">
+  <w:num w:numId="38">
     <w:abstractNumId w:val="6"/>
   </w:num>
-  <w:num w:numId="38">
+  <w:num w:numId="39">
+    <w:abstractNumId w:val="19"/>
+  </w:num>
+  <w:num w:numId="40">
+    <w:abstractNumId w:val="13"/>
+  </w:num>
+  <w:num w:numId="41">
+    <w:abstractNumId w:val="3"/>
+  </w:num>
+  <w:num w:numId="42">
+    <w:abstractNumId w:val="9"/>
+  </w:num>
+  <w:num w:numId="43">
+    <w:abstractNumId w:val="11"/>
+  </w:num>
+  <w:num w:numId="44">
+    <w:abstractNumId w:val="21"/>
+  </w:num>
+  <w:num w:numId="45">
+    <w:abstractNumId w:val="23"/>
+  </w:num>
+  <w:num w:numId="46">
+    <w:abstractNumId w:val="17"/>
+  </w:num>
+  <w:num w:numId="47">
+    <w:abstractNumId w:val="20"/>
+  </w:num>
+  <w:num w:numId="48">
     <w:abstractNumId w:val="4"/>
   </w:num>
-  <w:num w:numId="39">
-    <w:abstractNumId w:val="14"/>
-  </w:num>
-  <w:num w:numId="40">
-    <w:abstractNumId w:val="9"/>
+  <w:num w:numId="49">
+    <w:abstractNumId w:val="25"/>
   </w:num>
 </w:numbering>
 </file>
@@ -6235,6 +6569,7 @@
   <w:style w:type="character" w:default="1" w:styleId="DefaultParagraphFont">
     <w:name w:val="Default Paragraph Font"/>
     <w:uiPriority w:val="1"/>
+    <w:semiHidden/>
     <w:unhideWhenUsed/>
   </w:style>
   <w:style w:type="table" w:default="1" w:styleId="TableNormal">
@@ -6834,6 +7169,7 @@
   <w:style w:type="character" w:default="1" w:styleId="DefaultParagraphFont">
     <w:name w:val="Default Paragraph Font"/>
     <w:uiPriority w:val="1"/>
+    <w:semiHidden/>
     <w:unhideWhenUsed/>
   </w:style>
   <w:style w:type="table" w:default="1" w:styleId="TableNormal">

</xml_diff>